<commit_message>
Improper 3D fix, report modification
</commit_message>
<xml_diff>
--- a/Submission/Readme.docx
+++ b/Submission/Readme.docx
@@ -4,6 +4,7 @@
   <w:body>
     <w:p>
       <w:pPr>
+        <w:ind w:left="720" w:right="360"/>
         <w:jc w:val="center"/>
         <w:rPr>
           <w:rFonts w:ascii="Century Gothic" w:hAnsi="Century Gothic"/>
@@ -24,6 +25,7 @@
     </w:p>
     <w:p>
       <w:pPr>
+        <w:ind w:left="720" w:right="360"/>
         <w:jc w:val="center"/>
         <w:rPr>
           <w:rFonts w:ascii="Century Gothic" w:hAnsi="Century Gothic"/>
@@ -100,6 +102,7 @@
     </w:p>
     <w:p>
       <w:pPr>
+        <w:ind w:left="720" w:right="360"/>
         <w:rPr>
           <w:rFonts w:ascii="Century Gothic" w:hAnsi="Century Gothic"/>
         </w:rPr>
@@ -107,6 +110,7 @@
     </w:p>
     <w:p>
       <w:pPr>
+        <w:ind w:left="720" w:right="360"/>
         <w:jc w:val="center"/>
         <w:rPr>
           <w:rFonts w:ascii="Century Gothic" w:hAnsi="Century Gothic"/>
@@ -141,6 +145,7 @@
           <w:ilvl w:val="0"/>
           <w:numId w:val="1"/>
         </w:numPr>
+        <w:ind w:right="360"/>
         <w:rPr>
           <w:rFonts w:ascii="Century Gothic" w:hAnsi="Century Gothic"/>
           <w:sz w:val="20"/>
@@ -166,18 +171,8 @@
           <w:b/>
           <w:sz w:val="20"/>
         </w:rPr>
-        <w:t>“\</w:t>
-      </w:r>
-      <w:proofErr w:type="spellStart"/>
-      <w:r>
-        <w:rPr>
-          <w:rFonts w:ascii="Century Gothic" w:hAnsi="Century Gothic"/>
-          <w:b/>
-          <w:sz w:val="20"/>
-        </w:rPr>
-        <w:t>GossipSimulation_PushSumProtocol</w:t>
-      </w:r>
-      <w:proofErr w:type="spellEnd"/>
+        <w:t>“\GossipSimulation_PushSumProtocol</w:t>
+      </w:r>
       <w:r>
         <w:rPr>
           <w:rFonts w:ascii="Century Gothic" w:hAnsi="Century Gothic"/>
@@ -201,6 +196,7 @@
           <w:ilvl w:val="0"/>
           <w:numId w:val="1"/>
         </w:numPr>
+        <w:ind w:right="360"/>
         <w:rPr>
           <w:rFonts w:ascii="Century Gothic" w:hAnsi="Century Gothic"/>
           <w:sz w:val="20"/>
@@ -244,6 +240,7 @@
           <w:ilvl w:val="0"/>
           <w:numId w:val="1"/>
         </w:numPr>
+        <w:ind w:right="360"/>
         <w:rPr>
           <w:rFonts w:ascii="Century Gothic" w:hAnsi="Century Gothic"/>
           <w:sz w:val="20"/>
@@ -272,6 +269,7 @@
           <w:ilvl w:val="0"/>
           <w:numId w:val="1"/>
         </w:numPr>
+        <w:ind w:right="360"/>
         <w:rPr>
           <w:rFonts w:ascii="Century Gothic" w:hAnsi="Century Gothic"/>
           <w:sz w:val="20"/>
@@ -300,6 +298,7 @@
           <w:ilvl w:val="0"/>
           <w:numId w:val="1"/>
         </w:numPr>
+        <w:ind w:right="360"/>
         <w:rPr>
           <w:rFonts w:ascii="Century Gothic" w:hAnsi="Century Gothic"/>
           <w:i/>
@@ -327,27 +326,7 @@
           <w:i/>
           <w:sz w:val="20"/>
         </w:rPr>
-        <w:t xml:space="preserve">run </w:t>
-      </w:r>
-      <w:proofErr w:type="spellStart"/>
-      <w:r>
-        <w:rPr>
-          <w:rFonts w:ascii="Century Gothic" w:hAnsi="Century Gothic"/>
-          <w:b/>
-          <w:i/>
-          <w:sz w:val="20"/>
-        </w:rPr>
-        <w:t>num_of_nodes</w:t>
-      </w:r>
-      <w:proofErr w:type="spellEnd"/>
-      <w:r>
-        <w:rPr>
-          <w:rFonts w:ascii="Century Gothic" w:hAnsi="Century Gothic"/>
-          <w:b/>
-          <w:i/>
-          <w:sz w:val="20"/>
-        </w:rPr>
-        <w:t xml:space="preserve"> topology algorithm</w:t>
+        <w:t>run num_of_nodes topology algorithm</w:t>
       </w:r>
       <w:r>
         <w:rPr>
@@ -405,6 +384,7 @@
           <w:ilvl w:val="1"/>
           <w:numId w:val="1"/>
         </w:numPr>
+        <w:ind w:left="720" w:right="360"/>
         <w:rPr>
           <w:rFonts w:ascii="Century Gothic" w:hAnsi="Century Gothic"/>
           <w:i/>
@@ -571,6 +551,7 @@
           <w:ilvl w:val="1"/>
           <w:numId w:val="1"/>
         </w:numPr>
+        <w:ind w:left="720" w:right="360"/>
         <w:rPr>
           <w:rFonts w:ascii="Century Gothic" w:hAnsi="Century Gothic"/>
           <w:i/>
@@ -641,6 +622,8 @@
     </w:p>
     <w:p>
       <w:pPr>
+        <w:ind w:left="720" w:right="360"/>
+        <w:jc w:val="center"/>
         <w:rPr>
           <w:rFonts w:ascii="Century Gothic" w:hAnsi="Century Gothic"/>
           <w:i/>
@@ -650,9 +633,161 @@
     </w:p>
     <w:p>
       <w:pPr>
+        <w:ind w:left="720" w:right="360"/>
         <w:jc w:val="center"/>
         <w:rPr>
           <w:rFonts w:ascii="Century Gothic" w:hAnsi="Century Gothic"/>
+          <w:i/>
+          <w:sz w:val="20"/>
+        </w:rPr>
+      </w:pPr>
+    </w:p>
+    <w:p>
+      <w:pPr>
+        <w:ind w:left="720" w:right="360"/>
+        <w:jc w:val="both"/>
+        <w:rPr>
+          <w:rFonts w:ascii="Century Gothic" w:hAnsi="Century Gothic"/>
+          <w:b/>
+          <w:sz w:val="20"/>
+          <w:u w:val="single"/>
+        </w:rPr>
+      </w:pPr>
+      <w:r>
+        <w:rPr>
+          <w:rFonts w:ascii="Century Gothic" w:hAnsi="Century Gothic"/>
+          <w:b/>
+          <w:sz w:val="20"/>
+          <w:u w:val="single"/>
+        </w:rPr>
+        <w:t>What is Working:</w:t>
+      </w:r>
+    </w:p>
+    <w:p>
+      <w:pPr>
+        <w:ind w:left="720" w:right="360"/>
+        <w:jc w:val="both"/>
+        <w:rPr>
+          <w:rFonts w:ascii="Century Gothic" w:hAnsi="Century Gothic"/>
+          <w:sz w:val="20"/>
+        </w:rPr>
+      </w:pPr>
+      <w:r>
+        <w:rPr>
+          <w:rFonts w:ascii="Century Gothic" w:hAnsi="Century Gothic"/>
+          <w:sz w:val="20"/>
+        </w:rPr>
+        <w:t xml:space="preserve">The system is an implementation of the gossip and push-sum protocol with line, full, 3D and imperfect 3D topologies. </w:t>
+      </w:r>
+    </w:p>
+    <w:p>
+      <w:pPr>
+        <w:ind w:left="720" w:right="360"/>
+        <w:jc w:val="both"/>
+        <w:rPr>
+          <w:rFonts w:ascii="Century Gothic" w:hAnsi="Century Gothic"/>
+          <w:sz w:val="20"/>
+        </w:rPr>
+      </w:pPr>
+      <w:r>
+        <w:rPr>
+          <w:rFonts w:ascii="Century Gothic" w:hAnsi="Century Gothic"/>
+          <w:sz w:val="20"/>
+        </w:rPr>
+        <w:t xml:space="preserve">The Gossip algorithm works for the number of nodes and spreads the rumor until all nodes have received the rumor 10 times. If due to the topology, the number of nodes transmitting are finished and all nodes are not received, the gossip terminates and tells how many nodes the rumor didn’t spread to. Lastly, if the neighbors of a node reduce to zero, the node terminates. With Imperfect 3D, each node gets a random neighbor. </w:t>
+      </w:r>
+      <w:r>
+        <w:rPr>
+          <w:rFonts w:ascii="Century Gothic" w:hAnsi="Century Gothic"/>
+          <w:sz w:val="20"/>
+        </w:rPr>
+        <w:t>The link between the two nodes is bi directional which makes Imperfect 3D close to a full network (with possibility of some redundant links)</w:t>
+      </w:r>
+      <w:r>
+        <w:rPr>
+          <w:rFonts w:ascii="Century Gothic" w:hAnsi="Century Gothic"/>
+          <w:sz w:val="20"/>
+        </w:rPr>
+        <w:t xml:space="preserve">. As nodes receive messages, they remove themselves from their neighbor’s neighbors list so that there is no retransmission. </w:t>
+      </w:r>
+    </w:p>
+    <w:p>
+      <w:pPr>
+        <w:ind w:left="720" w:right="360"/>
+        <w:jc w:val="both"/>
+        <w:rPr>
+          <w:rFonts w:ascii="Century Gothic" w:hAnsi="Century Gothic"/>
+          <w:sz w:val="20"/>
+        </w:rPr>
+      </w:pPr>
+      <w:r>
+        <w:rPr>
+          <w:rFonts w:ascii="Century Gothic" w:hAnsi="Century Gothic"/>
+          <w:sz w:val="20"/>
+        </w:rPr>
+        <w:t>The push sum algorithm works for the number of nodes and spreads the sum and weight to all nodes. The algorithm runs until a nodes ratio sum/weight does not change by 10</w:t>
+      </w:r>
+      <w:r>
+        <w:rPr>
+          <w:rFonts w:ascii="Century Gothic" w:hAnsi="Century Gothic"/>
+          <w:sz w:val="20"/>
+          <w:vertAlign w:val="superscript"/>
+        </w:rPr>
+        <w:t>-10</w:t>
+      </w:r>
+      <w:r>
+        <w:rPr>
+          <w:rFonts w:ascii="Century Gothic" w:hAnsi="Century Gothic"/>
+          <w:sz w:val="20"/>
+        </w:rPr>
+        <w:t xml:space="preserve"> three consecutive times. When the average is received by the master. It displays the sum and stops itself.  </w:t>
+      </w:r>
+    </w:p>
+    <w:p>
+      <w:pPr>
+        <w:ind w:left="720" w:right="360"/>
+        <w:jc w:val="both"/>
+        <w:rPr>
+          <w:rFonts w:ascii="Century Gothic" w:hAnsi="Century Gothic"/>
+          <w:sz w:val="20"/>
+        </w:rPr>
+      </w:pPr>
+      <w:r>
+        <w:rPr>
+          <w:rFonts w:ascii="Century Gothic" w:hAnsi="Century Gothic"/>
+          <w:sz w:val="20"/>
+        </w:rPr>
+        <w:t>The screen shots folder shows the screen shots with running times for few of the gossip and push-sum runs.</w:t>
+      </w:r>
+      <w:bookmarkStart w:id="0" w:name="_GoBack"/>
+      <w:bookmarkEnd w:id="0"/>
+    </w:p>
+    <w:p>
+      <w:pPr>
+        <w:ind w:left="720" w:right="360"/>
+        <w:jc w:val="both"/>
+        <w:rPr>
+          <w:rFonts w:ascii="Century Gothic" w:hAnsi="Century Gothic"/>
+          <w:sz w:val="20"/>
+        </w:rPr>
+      </w:pPr>
+    </w:p>
+    <w:p>
+      <w:pPr>
+        <w:ind w:left="720" w:right="360"/>
+        <w:jc w:val="both"/>
+        <w:rPr>
+          <w:rFonts w:ascii="Century Gothic" w:hAnsi="Century Gothic"/>
+          <w:sz w:val="20"/>
+        </w:rPr>
+      </w:pPr>
+    </w:p>
+    <w:p>
+      <w:pPr>
+        <w:ind w:left="720" w:right="360"/>
+        <w:jc w:val="center"/>
+        <w:rPr>
+          <w:rFonts w:ascii="Century Gothic" w:hAnsi="Century Gothic"/>
           <w:sz w:val="16"/>
         </w:rPr>
       </w:pPr>
@@ -663,19 +798,8 @@
           <w:sz w:val="20"/>
           <w:u w:val="single"/>
         </w:rPr>
-        <w:t xml:space="preserve">Maximum </w:t>
-      </w:r>
-      <w:proofErr w:type="gramStart"/>
-      <w:r>
-        <w:rPr>
-          <w:rFonts w:ascii="Century Gothic" w:hAnsi="Century Gothic"/>
-          <w:b/>
-          <w:sz w:val="20"/>
-          <w:u w:val="single"/>
-        </w:rPr>
-        <w:t>Nodes</w:t>
-      </w:r>
-      <w:proofErr w:type="gramEnd"/>
+        <w:t>Maximum Nodes</w:t>
+      </w:r>
       <w:r>
         <w:rPr>
           <w:rFonts w:ascii="Century Gothic" w:hAnsi="Century Gothic"/>
@@ -699,23 +823,7 @@
           <w:b/>
           <w:sz w:val="18"/>
         </w:rPr>
-        <w:t>Tested System Co</w:t>
-      </w:r>
-      <w:r>
-        <w:rPr>
-          <w:rFonts w:ascii="Century Gothic" w:hAnsi="Century Gothic"/>
-          <w:b/>
-          <w:sz w:val="18"/>
-        </w:rPr>
-        <w:t>nfig</w:t>
-      </w:r>
-      <w:r>
-        <w:rPr>
-          <w:rFonts w:ascii="Century Gothic" w:hAnsi="Century Gothic"/>
-          <w:b/>
-          <w:sz w:val="18"/>
-        </w:rPr>
-        <w:t xml:space="preserve"> - OS</w:t>
+        <w:t>Tested System Config - OS</w:t>
       </w:r>
       <w:r>
         <w:rPr>
@@ -833,6 +941,7 @@
           <w:p>
             <w:pPr>
               <w:spacing w:after="0" w:line="240" w:lineRule="auto"/>
+              <w:ind w:left="720" w:right="360"/>
               <w:jc w:val="center"/>
               <w:rPr>
                 <w:rFonts w:ascii="Century Gothic" w:eastAsia="Times New Roman" w:hAnsi="Century Gothic" w:cs="Times New Roman"/>
@@ -879,6 +988,7 @@
           <w:p>
             <w:pPr>
               <w:spacing w:after="0" w:line="240" w:lineRule="auto"/>
+              <w:ind w:left="720" w:right="360"/>
               <w:jc w:val="center"/>
               <w:rPr>
                 <w:rFonts w:ascii="Century Gothic" w:eastAsia="Times New Roman" w:hAnsi="Century Gothic" w:cs="Times New Roman"/>
@@ -917,6 +1027,7 @@
           <w:p>
             <w:pPr>
               <w:spacing w:after="0" w:line="240" w:lineRule="auto"/>
+              <w:ind w:left="720" w:right="360"/>
               <w:jc w:val="center"/>
               <w:rPr>
                 <w:rFonts w:ascii="Century Gothic" w:eastAsia="Times New Roman" w:hAnsi="Century Gothic" w:cs="Times New Roman"/>
@@ -934,20 +1045,18 @@
                 <w:color w:val="000000"/>
                 <w:sz w:val="20"/>
               </w:rPr>
-              <w:t xml:space="preserve"> </w:t>
-            </w:r>
-            <w:proofErr w:type="spellStart"/>
-            <w:r>
-              <w:rPr>
-                <w:rFonts w:ascii="Century Gothic" w:eastAsia="Times New Roman" w:hAnsi="Century Gothic" w:cs="Times New Roman"/>
-                <w:b/>
-                <w:bCs/>
-                <w:color w:val="000000"/>
-                <w:sz w:val="20"/>
-              </w:rPr>
-              <w:t>Num</w:t>
-            </w:r>
-            <w:proofErr w:type="spellEnd"/>
+              <w:t xml:space="preserve"> Num</w:t>
+            </w:r>
+            <w:r>
+              <w:rPr>
+                <w:rFonts w:ascii="Century Gothic" w:eastAsia="Times New Roman" w:hAnsi="Century Gothic" w:cs="Times New Roman"/>
+                <w:b/>
+                <w:bCs/>
+                <w:color w:val="000000"/>
+                <w:sz w:val="20"/>
+              </w:rPr>
+              <w:t>ber</w:t>
+            </w:r>
             <w:r>
               <w:rPr>
                 <w:rFonts w:ascii="Century Gothic" w:eastAsia="Times New Roman" w:hAnsi="Century Gothic" w:cs="Times New Roman"/>
@@ -977,6 +1086,7 @@
           <w:p>
             <w:pPr>
               <w:spacing w:after="0" w:line="240" w:lineRule="auto"/>
+              <w:ind w:left="720" w:right="360"/>
               <w:jc w:val="center"/>
               <w:rPr>
                 <w:rFonts w:ascii="Century Gothic" w:eastAsia="Times New Roman" w:hAnsi="Century Gothic" w:cs="Times New Roman"/>
@@ -1021,6 +1131,7 @@
           <w:p>
             <w:pPr>
               <w:spacing w:after="0" w:line="240" w:lineRule="auto"/>
+              <w:ind w:left="720" w:right="360"/>
               <w:rPr>
                 <w:rFonts w:ascii="Century Gothic" w:eastAsia="Times New Roman" w:hAnsi="Century Gothic" w:cs="Times New Roman"/>
                 <w:b/>
@@ -1058,6 +1169,7 @@
           <w:p>
             <w:pPr>
               <w:spacing w:after="0" w:line="240" w:lineRule="auto"/>
+              <w:ind w:left="720" w:right="360"/>
               <w:jc w:val="center"/>
               <w:rPr>
                 <w:rFonts w:ascii="Century Gothic" w:eastAsia="Times New Roman" w:hAnsi="Century Gothic" w:cs="Times New Roman"/>
@@ -1092,6 +1204,7 @@
           <w:p>
             <w:pPr>
               <w:spacing w:after="0" w:line="240" w:lineRule="auto"/>
+              <w:ind w:left="720" w:right="360"/>
               <w:jc w:val="center"/>
               <w:rPr>
                 <w:rFonts w:ascii="Century Gothic" w:eastAsia="Times New Roman" w:hAnsi="Century Gothic" w:cs="Times New Roman"/>
@@ -1132,6 +1245,7 @@
           <w:p>
             <w:pPr>
               <w:spacing w:after="0" w:line="240" w:lineRule="auto"/>
+              <w:ind w:left="720" w:right="360"/>
               <w:rPr>
                 <w:rFonts w:ascii="Century Gothic" w:eastAsia="Times New Roman" w:hAnsi="Century Gothic" w:cs="Times New Roman"/>
                 <w:b/>
@@ -1169,6 +1283,7 @@
           <w:p>
             <w:pPr>
               <w:spacing w:after="0" w:line="240" w:lineRule="auto"/>
+              <w:ind w:left="720" w:right="360"/>
               <w:jc w:val="center"/>
               <w:rPr>
                 <w:rFonts w:ascii="Century Gothic" w:eastAsia="Times New Roman" w:hAnsi="Century Gothic" w:cs="Times New Roman"/>
@@ -1203,6 +1318,7 @@
           <w:p>
             <w:pPr>
               <w:spacing w:after="0" w:line="240" w:lineRule="auto"/>
+              <w:ind w:left="720" w:right="360"/>
               <w:jc w:val="center"/>
               <w:rPr>
                 <w:rFonts w:ascii="Century Gothic" w:eastAsia="Times New Roman" w:hAnsi="Century Gothic" w:cs="Times New Roman"/>
@@ -1243,6 +1359,7 @@
           <w:p>
             <w:pPr>
               <w:spacing w:after="0" w:line="240" w:lineRule="auto"/>
+              <w:ind w:left="720" w:right="360"/>
               <w:rPr>
                 <w:rFonts w:ascii="Century Gothic" w:eastAsia="Times New Roman" w:hAnsi="Century Gothic" w:cs="Times New Roman"/>
                 <w:b/>
@@ -1280,6 +1397,7 @@
           <w:p>
             <w:pPr>
               <w:spacing w:after="0" w:line="240" w:lineRule="auto"/>
+              <w:ind w:left="720" w:right="360"/>
               <w:jc w:val="center"/>
               <w:rPr>
                 <w:rFonts w:ascii="Century Gothic" w:eastAsia="Times New Roman" w:hAnsi="Century Gothic" w:cs="Times New Roman"/>
@@ -1314,6 +1432,7 @@
           <w:p>
             <w:pPr>
               <w:spacing w:after="0" w:line="240" w:lineRule="auto"/>
+              <w:ind w:left="720" w:right="360"/>
               <w:jc w:val="center"/>
               <w:rPr>
                 <w:rFonts w:ascii="Century Gothic" w:eastAsia="Times New Roman" w:hAnsi="Century Gothic" w:cs="Times New Roman"/>
@@ -1354,22 +1473,24 @@
           <w:p>
             <w:pPr>
               <w:spacing w:after="0" w:line="240" w:lineRule="auto"/>
-              <w:rPr>
-                <w:rFonts w:ascii="Century Gothic" w:eastAsia="Times New Roman" w:hAnsi="Century Gothic" w:cs="Times New Roman"/>
-                <w:b/>
-                <w:bCs/>
-                <w:color w:val="000000"/>
-                <w:sz w:val="20"/>
-              </w:rPr>
-            </w:pPr>
-            <w:r>
-              <w:rPr>
-                <w:rFonts w:ascii="Century Gothic" w:eastAsia="Times New Roman" w:hAnsi="Century Gothic" w:cs="Times New Roman"/>
-                <w:b/>
-                <w:bCs/>
-                <w:color w:val="000000"/>
-                <w:sz w:val="20"/>
-              </w:rPr>
+              <w:ind w:left="720" w:right="360"/>
+              <w:rPr>
+                <w:rFonts w:ascii="Century Gothic" w:eastAsia="Times New Roman" w:hAnsi="Century Gothic" w:cs="Times New Roman"/>
+                <w:b/>
+                <w:bCs/>
+                <w:color w:val="000000"/>
+                <w:sz w:val="20"/>
+              </w:rPr>
+            </w:pPr>
+            <w:r>
+              <w:rPr>
+                <w:rFonts w:ascii="Century Gothic" w:eastAsia="Times New Roman" w:hAnsi="Century Gothic" w:cs="Times New Roman"/>
+                <w:b/>
+                <w:bCs/>
+                <w:color w:val="000000"/>
+                <w:sz w:val="20"/>
+              </w:rPr>
+              <w:lastRenderedPageBreak/>
               <w:t>Improper 3D</w:t>
             </w:r>
           </w:p>
@@ -1391,6 +1512,7 @@
           <w:p>
             <w:pPr>
               <w:spacing w:after="0" w:line="240" w:lineRule="auto"/>
+              <w:ind w:left="720" w:right="360"/>
               <w:jc w:val="center"/>
               <w:rPr>
                 <w:rFonts w:ascii="Century Gothic" w:eastAsia="Times New Roman" w:hAnsi="Century Gothic" w:cs="Times New Roman"/>
@@ -1405,6 +1527,14 @@
                 <w:sz w:val="20"/>
               </w:rPr>
               <w:t> </w:t>
+            </w:r>
+            <w:r>
+              <w:rPr>
+                <w:rFonts w:ascii="Century Gothic" w:eastAsia="Times New Roman" w:hAnsi="Century Gothic" w:cs="Times New Roman"/>
+                <w:color w:val="000000"/>
+                <w:sz w:val="20"/>
+              </w:rPr>
+              <w:t>500,000</w:t>
             </w:r>
           </w:p>
         </w:tc>
@@ -1425,6 +1555,7 @@
           <w:p>
             <w:pPr>
               <w:spacing w:after="0" w:line="240" w:lineRule="auto"/>
+              <w:ind w:left="720" w:right="360"/>
               <w:jc w:val="center"/>
               <w:rPr>
                 <w:rFonts w:ascii="Century Gothic" w:eastAsia="Times New Roman" w:hAnsi="Century Gothic" w:cs="Times New Roman"/>
@@ -1432,6 +1563,14 @@
                 <w:sz w:val="20"/>
               </w:rPr>
             </w:pPr>
+            <w:r>
+              <w:rPr>
+                <w:rFonts w:ascii="Century Gothic" w:eastAsia="Times New Roman" w:hAnsi="Century Gothic" w:cs="Times New Roman"/>
+                <w:color w:val="000000"/>
+                <w:sz w:val="20"/>
+              </w:rPr>
+              <w:t>138</w:t>
+            </w:r>
             <w:r>
               <w:rPr>
                 <w:rFonts w:ascii="Century Gothic" w:eastAsia="Times New Roman" w:hAnsi="Century Gothic" w:cs="Times New Roman"/>
@@ -1466,6 +1605,7 @@
           <w:p>
             <w:pPr>
               <w:spacing w:after="0" w:line="240" w:lineRule="auto"/>
+              <w:ind w:left="720" w:right="360"/>
               <w:jc w:val="center"/>
               <w:rPr>
                 <w:rFonts w:ascii="Century Gothic" w:eastAsia="Times New Roman" w:hAnsi="Century Gothic" w:cs="Times New Roman"/>
@@ -1507,6 +1647,7 @@
           <w:p>
             <w:pPr>
               <w:spacing w:after="0" w:line="240" w:lineRule="auto"/>
+              <w:ind w:left="720" w:right="360"/>
               <w:jc w:val="center"/>
               <w:rPr>
                 <w:rFonts w:ascii="Century Gothic" w:eastAsia="Times New Roman" w:hAnsi="Century Gothic" w:cs="Times New Roman"/>
@@ -1553,6 +1694,7 @@
           <w:p>
             <w:pPr>
               <w:spacing w:after="0" w:line="240" w:lineRule="auto"/>
+              <w:ind w:left="720" w:right="360"/>
               <w:jc w:val="center"/>
               <w:rPr>
                 <w:rFonts w:ascii="Century Gothic" w:eastAsia="Times New Roman" w:hAnsi="Century Gothic" w:cs="Times New Roman"/>
@@ -1591,6 +1733,7 @@
           <w:p>
             <w:pPr>
               <w:spacing w:after="0" w:line="240" w:lineRule="auto"/>
+              <w:ind w:left="720" w:right="360"/>
               <w:jc w:val="center"/>
               <w:rPr>
                 <w:rFonts w:ascii="Century Gothic" w:eastAsia="Times New Roman" w:hAnsi="Century Gothic" w:cs="Times New Roman"/>
@@ -1608,20 +1751,18 @@
                 <w:color w:val="000000"/>
                 <w:sz w:val="20"/>
               </w:rPr>
-              <w:t xml:space="preserve"> </w:t>
-            </w:r>
-            <w:proofErr w:type="spellStart"/>
-            <w:r>
-              <w:rPr>
-                <w:rFonts w:ascii="Century Gothic" w:eastAsia="Times New Roman" w:hAnsi="Century Gothic" w:cs="Times New Roman"/>
-                <w:b/>
-                <w:bCs/>
-                <w:color w:val="000000"/>
-                <w:sz w:val="20"/>
-              </w:rPr>
-              <w:t>Num</w:t>
-            </w:r>
-            <w:proofErr w:type="spellEnd"/>
+              <w:t xml:space="preserve"> Num</w:t>
+            </w:r>
+            <w:r>
+              <w:rPr>
+                <w:rFonts w:ascii="Century Gothic" w:eastAsia="Times New Roman" w:hAnsi="Century Gothic" w:cs="Times New Roman"/>
+                <w:b/>
+                <w:bCs/>
+                <w:color w:val="000000"/>
+                <w:sz w:val="20"/>
+              </w:rPr>
+              <w:t>ber</w:t>
+            </w:r>
             <w:r>
               <w:rPr>
                 <w:rFonts w:ascii="Century Gothic" w:eastAsia="Times New Roman" w:hAnsi="Century Gothic" w:cs="Times New Roman"/>
@@ -1651,6 +1792,7 @@
           <w:p>
             <w:pPr>
               <w:spacing w:after="0" w:line="240" w:lineRule="auto"/>
+              <w:ind w:left="720" w:right="360"/>
               <w:jc w:val="center"/>
               <w:rPr>
                 <w:rFonts w:ascii="Century Gothic" w:eastAsia="Times New Roman" w:hAnsi="Century Gothic" w:cs="Times New Roman"/>
@@ -1672,8 +1814,6 @@
             </w:r>
           </w:p>
         </w:tc>
-        <w:bookmarkStart w:id="0" w:name="_GoBack"/>
-        <w:bookmarkEnd w:id="0"/>
       </w:tr>
       <w:tr>
         <w:trPr>
@@ -1697,6 +1837,7 @@
           <w:p>
             <w:pPr>
               <w:spacing w:after="0" w:line="240" w:lineRule="auto"/>
+              <w:ind w:left="720" w:right="360"/>
               <w:rPr>
                 <w:rFonts w:ascii="Century Gothic" w:eastAsia="Times New Roman" w:hAnsi="Century Gothic" w:cs="Times New Roman"/>
                 <w:b/>
@@ -1734,6 +1875,7 @@
           <w:p>
             <w:pPr>
               <w:spacing w:after="0" w:line="240" w:lineRule="auto"/>
+              <w:ind w:left="720" w:right="360"/>
               <w:jc w:val="center"/>
               <w:rPr>
                 <w:rFonts w:ascii="Century Gothic" w:eastAsia="Times New Roman" w:hAnsi="Century Gothic" w:cs="Times New Roman"/>
@@ -1768,6 +1910,7 @@
           <w:p>
             <w:pPr>
               <w:spacing w:after="0" w:line="240" w:lineRule="auto"/>
+              <w:ind w:left="720" w:right="360"/>
               <w:jc w:val="center"/>
               <w:rPr>
                 <w:rFonts w:ascii="Century Gothic" w:eastAsia="Times New Roman" w:hAnsi="Century Gothic" w:cs="Times New Roman"/>
@@ -1808,6 +1951,7 @@
           <w:p>
             <w:pPr>
               <w:spacing w:after="0" w:line="240" w:lineRule="auto"/>
+              <w:ind w:left="720" w:right="360"/>
               <w:rPr>
                 <w:rFonts w:ascii="Century Gothic" w:eastAsia="Times New Roman" w:hAnsi="Century Gothic" w:cs="Times New Roman"/>
                 <w:b/>
@@ -1845,6 +1989,7 @@
           <w:p>
             <w:pPr>
               <w:spacing w:after="0" w:line="240" w:lineRule="auto"/>
+              <w:ind w:left="720" w:right="360"/>
               <w:jc w:val="center"/>
               <w:rPr>
                 <w:rFonts w:ascii="Century Gothic" w:eastAsia="Times New Roman" w:hAnsi="Century Gothic" w:cs="Times New Roman"/>
@@ -1879,6 +2024,7 @@
           <w:p>
             <w:pPr>
               <w:spacing w:after="0" w:line="240" w:lineRule="auto"/>
+              <w:ind w:left="720" w:right="360"/>
               <w:jc w:val="center"/>
               <w:rPr>
                 <w:rFonts w:ascii="Century Gothic" w:eastAsia="Times New Roman" w:hAnsi="Century Gothic" w:cs="Times New Roman"/>
@@ -1919,6 +2065,7 @@
           <w:p>
             <w:pPr>
               <w:spacing w:after="0" w:line="240" w:lineRule="auto"/>
+              <w:ind w:left="720" w:right="360"/>
               <w:rPr>
                 <w:rFonts w:ascii="Century Gothic" w:eastAsia="Times New Roman" w:hAnsi="Century Gothic" w:cs="Times New Roman"/>
                 <w:b/>
@@ -1956,6 +2103,7 @@
           <w:p>
             <w:pPr>
               <w:spacing w:after="0" w:line="240" w:lineRule="auto"/>
+              <w:ind w:left="720" w:right="360"/>
               <w:jc w:val="center"/>
               <w:rPr>
                 <w:rFonts w:ascii="Century Gothic" w:eastAsia="Times New Roman" w:hAnsi="Century Gothic" w:cs="Times New Roman"/>
@@ -1990,6 +2138,7 @@
           <w:p>
             <w:pPr>
               <w:spacing w:after="0" w:line="240" w:lineRule="auto"/>
+              <w:ind w:left="720" w:right="360"/>
               <w:jc w:val="center"/>
               <w:rPr>
                 <w:rFonts w:ascii="Century Gothic" w:eastAsia="Times New Roman" w:hAnsi="Century Gothic" w:cs="Times New Roman"/>
@@ -2030,6 +2179,7 @@
           <w:p>
             <w:pPr>
               <w:spacing w:after="0" w:line="240" w:lineRule="auto"/>
+              <w:ind w:left="720" w:right="360"/>
               <w:rPr>
                 <w:rFonts w:ascii="Century Gothic" w:eastAsia="Times New Roman" w:hAnsi="Century Gothic" w:cs="Times New Roman"/>
                 <w:b/>
@@ -2067,6 +2217,7 @@
           <w:p>
             <w:pPr>
               <w:spacing w:after="0" w:line="240" w:lineRule="auto"/>
+              <w:ind w:left="720" w:right="360"/>
               <w:jc w:val="center"/>
               <w:rPr>
                 <w:rFonts w:ascii="Century Gothic" w:eastAsia="Times New Roman" w:hAnsi="Century Gothic" w:cs="Times New Roman"/>
@@ -2101,6 +2252,7 @@
           <w:p>
             <w:pPr>
               <w:spacing w:after="0" w:line="240" w:lineRule="auto"/>
+              <w:ind w:left="720" w:right="360"/>
               <w:jc w:val="center"/>
               <w:rPr>
                 <w:rFonts w:ascii="Century Gothic" w:eastAsia="Times New Roman" w:hAnsi="Century Gothic" w:cs="Times New Roman"/>
@@ -2142,6 +2294,7 @@
           <w:p>
             <w:pPr>
               <w:spacing w:after="0" w:line="240" w:lineRule="auto"/>
+              <w:ind w:left="720" w:right="360"/>
               <w:jc w:val="center"/>
               <w:rPr>
                 <w:rFonts w:ascii="Century Gothic" w:eastAsia="Times New Roman" w:hAnsi="Century Gothic" w:cs="Times New Roman"/>
@@ -2163,6 +2316,7 @@
     </w:tbl>
     <w:p>
       <w:pPr>
+        <w:ind w:left="720" w:right="360"/>
         <w:rPr>
           <w:rFonts w:ascii="Century Gothic" w:hAnsi="Century Gothic"/>
           <w:i/>
@@ -2173,7 +2327,7 @@
     </w:p>
     <w:p>
       <w:pPr>
-        <w:jc w:val="center"/>
+        <w:ind w:left="720" w:right="360"/>
         <w:rPr>
           <w:rFonts w:ascii="Century Gothic" w:hAnsi="Century Gothic"/>
           <w:i/>
@@ -2181,70 +2335,10 @@
           <w:sz w:val="20"/>
         </w:rPr>
       </w:pPr>
-      <w:r>
-        <w:rPr>
-          <w:rFonts w:ascii="Century Gothic" w:hAnsi="Century Gothic"/>
-          <w:i/>
-          <w:color w:val="FF0000"/>
-          <w:sz w:val="20"/>
-        </w:rPr>
-        <w:t>Umar……………….. Add Stuff here: About what was working…???????</w:t>
-      </w:r>
-    </w:p>
-    <w:p>
-      <w:pPr>
-        <w:jc w:val="center"/>
-        <w:rPr>
-          <w:rFonts w:ascii="Century Gothic" w:hAnsi="Century Gothic"/>
-          <w:i/>
-          <w:sz w:val="20"/>
-        </w:rPr>
-      </w:pPr>
-      <w:r>
-        <w:rPr>
-          <w:noProof/>
-          <w:sz w:val="20"/>
-        </w:rPr>
-        <w:drawing>
-          <wp:inline distT="0" distB="0" distL="0" distR="0" wp14:anchorId="54E9D96D" wp14:editId="2A46FA9F">
-            <wp:extent cx="4572000" cy="1251928"/>
-            <wp:effectExtent l="0" t="0" r="0" b="5715"/>
-            <wp:docPr id="1" name="Picture 1"/>
-            <wp:cNvGraphicFramePr>
-              <a:graphicFrameLocks xmlns:a="http://schemas.openxmlformats.org/drawingml/2006/main" noChangeAspect="1"/>
-            </wp:cNvGraphicFramePr>
-            <a:graphic xmlns:a="http://schemas.openxmlformats.org/drawingml/2006/main">
-              <a:graphicData uri="http://schemas.openxmlformats.org/drawingml/2006/picture">
-                <pic:pic xmlns:pic="http://schemas.openxmlformats.org/drawingml/2006/picture">
-                  <pic:nvPicPr>
-                    <pic:cNvPr id="1" name=""/>
-                    <pic:cNvPicPr/>
-                  </pic:nvPicPr>
-                  <pic:blipFill>
-                    <a:blip r:embed="rId5"/>
-                    <a:stretch>
-                      <a:fillRect/>
-                    </a:stretch>
-                  </pic:blipFill>
-                  <pic:spPr>
-                    <a:xfrm>
-                      <a:off x="0" y="0"/>
-                      <a:ext cx="4572000" cy="1251928"/>
-                    </a:xfrm>
-                    <a:prstGeom prst="rect">
-                      <a:avLst/>
-                    </a:prstGeom>
-                  </pic:spPr>
-                </pic:pic>
-              </a:graphicData>
-            </a:graphic>
-          </wp:inline>
-        </w:drawing>
-      </w:r>
     </w:p>
     <w:sectPr>
       <w:pgSz w:w="12240" w:h="15840"/>
-      <w:pgMar w:top="360" w:right="540" w:bottom="1440" w:left="540" w:header="720" w:footer="720" w:gutter="0"/>
+      <w:pgMar w:top="1080" w:right="540" w:bottom="1440" w:left="540" w:header="720" w:footer="720" w:gutter="0"/>
       <w:cols w:space="720"/>
       <w:docGrid w:linePitch="360"/>
     </w:sectPr>

</xml_diff>

<commit_message>
Report and Submission with Im3D data
Report and Submission with Improper 3D data
</commit_message>
<xml_diff>
--- a/Submission/Readme.docx
+++ b/Submission/Readme.docx
@@ -4,12 +4,11 @@
   <w:body>
     <w:p>
       <w:pPr>
-        <w:ind w:left="720" w:right="360"/>
         <w:jc w:val="center"/>
         <w:rPr>
           <w:rFonts w:ascii="Century Gothic" w:hAnsi="Century Gothic"/>
           <w:b/>
-          <w:sz w:val="28"/>
+          <w:sz w:val="32"/>
           <w:u w:val="single"/>
         </w:rPr>
       </w:pPr>
@@ -17,7 +16,7 @@
         <w:rPr>
           <w:rFonts w:ascii="Century Gothic" w:hAnsi="Century Gothic"/>
           <w:b/>
-          <w:sz w:val="28"/>
+          <w:sz w:val="32"/>
           <w:u w:val="single"/>
         </w:rPr>
         <w:t>Gossip Push-Sum Simulator</w:t>
@@ -25,15 +24,16 @@
     </w:p>
     <w:p>
       <w:pPr>
-        <w:ind w:left="720" w:right="360"/>
         <w:jc w:val="center"/>
         <w:rPr>
           <w:rFonts w:ascii="Century Gothic" w:hAnsi="Century Gothic"/>
-        </w:rPr>
-      </w:pPr>
-      <w:r>
-        <w:rPr>
-          <w:rFonts w:ascii="Century Gothic" w:hAnsi="Century Gothic"/>
+          <w:sz w:val="24"/>
+        </w:rPr>
+      </w:pPr>
+      <w:r>
+        <w:rPr>
+          <w:rFonts w:ascii="Century Gothic" w:hAnsi="Century Gothic"/>
+          <w:sz w:val="24"/>
         </w:rPr>
         <w:t xml:space="preserve">Group Members: </w:t>
       </w:r>
@@ -42,6 +42,7 @@
           <w:rFonts w:ascii="Century Gothic" w:hAnsi="Century Gothic"/>
           <w:b/>
           <w:i/>
+          <w:sz w:val="24"/>
         </w:rPr>
         <w:t>Umar Majeed</w:t>
       </w:r>
@@ -49,6 +50,7 @@
         <w:rPr>
           <w:rFonts w:ascii="Century Gothic" w:hAnsi="Century Gothic"/>
           <w:i/>
+          <w:sz w:val="24"/>
         </w:rPr>
         <w:t>:</w:t>
       </w:r>
@@ -56,18 +58,21 @@
         <w:rPr>
           <w:rFonts w:ascii="Century Gothic" w:hAnsi="Century Gothic"/>
           <w:i/>
+          <w:sz w:val="24"/>
         </w:rPr>
         <w:tab/>
       </w:r>
       <w:r>
         <w:rPr>
           <w:rFonts w:ascii="Century Gothic" w:hAnsi="Century Gothic"/>
+          <w:sz w:val="24"/>
         </w:rPr>
         <w:t>96119334</w:t>
       </w:r>
       <w:r>
         <w:rPr>
           <w:rFonts w:ascii="Century Gothic" w:hAnsi="Century Gothic"/>
+          <w:sz w:val="24"/>
         </w:rPr>
         <w:tab/>
       </w:r>
@@ -76,6 +81,7 @@
           <w:rFonts w:ascii="Century Gothic" w:hAnsi="Century Gothic"/>
           <w:b/>
           <w:i/>
+          <w:sz w:val="24"/>
         </w:rPr>
         <w:t>Gagan Sharma</w:t>
       </w:r>
@@ -83,6 +89,7 @@
         <w:rPr>
           <w:rFonts w:ascii="Century Gothic" w:hAnsi="Century Gothic"/>
           <w:i/>
+          <w:sz w:val="24"/>
         </w:rPr>
         <w:t>:</w:t>
       </w:r>
@@ -90,32 +97,32 @@
         <w:rPr>
           <w:rFonts w:ascii="Century Gothic" w:hAnsi="Century Gothic"/>
           <w:i/>
+          <w:sz w:val="24"/>
         </w:rPr>
         <w:tab/>
       </w:r>
       <w:r>
         <w:rPr>
           <w:rFonts w:ascii="Century Gothic" w:hAnsi="Century Gothic"/>
+          <w:sz w:val="24"/>
         </w:rPr>
         <w:t>91349422</w:t>
       </w:r>
     </w:p>
     <w:p>
       <w:pPr>
-        <w:ind w:left="720" w:right="360"/>
-        <w:rPr>
-          <w:rFonts w:ascii="Century Gothic" w:hAnsi="Century Gothic"/>
+        <w:rPr>
+          <w:rFonts w:ascii="Century Gothic" w:hAnsi="Century Gothic"/>
+          <w:sz w:val="24"/>
         </w:rPr>
       </w:pPr>
     </w:p>
     <w:p>
       <w:pPr>
-        <w:ind w:left="720" w:right="360"/>
         <w:jc w:val="center"/>
         <w:rPr>
           <w:rFonts w:ascii="Century Gothic" w:hAnsi="Century Gothic"/>
           <w:b/>
-          <w:sz w:val="20"/>
           <w:u w:val="single"/>
         </w:rPr>
       </w:pPr>
@@ -123,7 +130,6 @@
         <w:rPr>
           <w:rFonts w:ascii="Century Gothic" w:hAnsi="Century Gothic"/>
           <w:b/>
-          <w:sz w:val="20"/>
           <w:u w:val="single"/>
         </w:rPr>
         <w:t xml:space="preserve">Execution </w:t>
@@ -132,7 +138,6 @@
         <w:rPr>
           <w:rFonts w:ascii="Century Gothic" w:hAnsi="Century Gothic"/>
           <w:b/>
-          <w:sz w:val="20"/>
           <w:u w:val="single"/>
         </w:rPr>
         <w:t>Instructions:</w:t>
@@ -145,23 +150,19 @@
           <w:ilvl w:val="0"/>
           <w:numId w:val="1"/>
         </w:numPr>
-        <w:ind w:right="360"/>
-        <w:rPr>
-          <w:rFonts w:ascii="Century Gothic" w:hAnsi="Century Gothic"/>
-          <w:sz w:val="20"/>
-        </w:rPr>
-      </w:pPr>
-      <w:r>
-        <w:rPr>
-          <w:rFonts w:ascii="Century Gothic" w:hAnsi="Century Gothic"/>
-          <w:sz w:val="20"/>
+        <w:rPr>
+          <w:rFonts w:ascii="Century Gothic" w:hAnsi="Century Gothic"/>
+        </w:rPr>
+      </w:pPr>
+      <w:r>
+        <w:rPr>
+          <w:rFonts w:ascii="Century Gothic" w:hAnsi="Century Gothic"/>
         </w:rPr>
         <w:t xml:space="preserve">Scroll to </w:t>
       </w:r>
       <w:r>
         <w:rPr>
           <w:rFonts w:ascii="Century Gothic" w:hAnsi="Century Gothic"/>
-          <w:sz w:val="20"/>
         </w:rPr>
         <w:t xml:space="preserve">directory: </w:t>
       </w:r>
@@ -169,7 +170,6 @@
         <w:rPr>
           <w:rFonts w:ascii="Century Gothic" w:hAnsi="Century Gothic"/>
           <w:b/>
-          <w:sz w:val="20"/>
         </w:rPr>
         <w:t>“\GossipSimulation_PushSumProtocol</w:t>
       </w:r>
@@ -177,14 +177,12 @@
         <w:rPr>
           <w:rFonts w:ascii="Century Gothic" w:hAnsi="Century Gothic"/>
           <w:b/>
-          <w:sz w:val="20"/>
         </w:rPr>
         <w:t>”</w:t>
       </w:r>
       <w:r>
         <w:rPr>
           <w:rFonts w:ascii="Century Gothic" w:hAnsi="Century Gothic"/>
-          <w:sz w:val="20"/>
         </w:rPr>
         <w:t xml:space="preserve"> in the Windows Command Prompt or Ubuntu Terminal</w:t>
       </w:r>
@@ -196,16 +194,13 @@
           <w:ilvl w:val="0"/>
           <w:numId w:val="1"/>
         </w:numPr>
-        <w:ind w:right="360"/>
-        <w:rPr>
-          <w:rFonts w:ascii="Century Gothic" w:hAnsi="Century Gothic"/>
-          <w:sz w:val="20"/>
-        </w:rPr>
-      </w:pPr>
-      <w:r>
-        <w:rPr>
-          <w:rFonts w:ascii="Century Gothic" w:hAnsi="Century Gothic"/>
-          <w:sz w:val="20"/>
+        <w:rPr>
+          <w:rFonts w:ascii="Century Gothic" w:hAnsi="Century Gothic"/>
+        </w:rPr>
+      </w:pPr>
+      <w:r>
+        <w:rPr>
+          <w:rFonts w:ascii="Century Gothic" w:hAnsi="Century Gothic"/>
         </w:rPr>
         <w:t xml:space="preserve">Type </w:t>
       </w:r>
@@ -213,14 +208,12 @@
         <w:rPr>
           <w:rFonts w:ascii="Century Gothic" w:hAnsi="Century Gothic"/>
           <w:b/>
-          <w:sz w:val="20"/>
         </w:rPr>
         <w:t>sbt</w:t>
       </w:r>
       <w:r>
         <w:rPr>
           <w:rFonts w:ascii="Century Gothic" w:hAnsi="Century Gothic"/>
-          <w:sz w:val="20"/>
         </w:rPr>
         <w:t xml:space="preserve"> </w:t>
       </w:r>
@@ -228,7 +221,6 @@
         <w:rPr>
           <w:rFonts w:ascii="Century Gothic" w:hAnsi="Century Gothic"/>
           <w:b/>
-          <w:sz w:val="20"/>
         </w:rPr>
         <w:t>clean</w:t>
       </w:r>
@@ -240,16 +232,13 @@
           <w:ilvl w:val="0"/>
           <w:numId w:val="1"/>
         </w:numPr>
-        <w:ind w:right="360"/>
-        <w:rPr>
-          <w:rFonts w:ascii="Century Gothic" w:hAnsi="Century Gothic"/>
-          <w:sz w:val="20"/>
-        </w:rPr>
-      </w:pPr>
-      <w:r>
-        <w:rPr>
-          <w:rFonts w:ascii="Century Gothic" w:hAnsi="Century Gothic"/>
-          <w:sz w:val="20"/>
+        <w:rPr>
+          <w:rFonts w:ascii="Century Gothic" w:hAnsi="Century Gothic"/>
+        </w:rPr>
+      </w:pPr>
+      <w:r>
+        <w:rPr>
+          <w:rFonts w:ascii="Century Gothic" w:hAnsi="Century Gothic"/>
         </w:rPr>
         <w:t xml:space="preserve">After clean, type </w:t>
       </w:r>
@@ -257,7 +246,6 @@
         <w:rPr>
           <w:rFonts w:ascii="Century Gothic" w:hAnsi="Century Gothic"/>
           <w:b/>
-          <w:sz w:val="20"/>
         </w:rPr>
         <w:t>sbt</w:t>
       </w:r>
@@ -269,16 +257,13 @@
           <w:ilvl w:val="0"/>
           <w:numId w:val="1"/>
         </w:numPr>
-        <w:ind w:right="360"/>
-        <w:rPr>
-          <w:rFonts w:ascii="Century Gothic" w:hAnsi="Century Gothic"/>
-          <w:sz w:val="20"/>
-        </w:rPr>
-      </w:pPr>
-      <w:r>
-        <w:rPr>
-          <w:rFonts w:ascii="Century Gothic" w:hAnsi="Century Gothic"/>
-          <w:sz w:val="20"/>
+        <w:rPr>
+          <w:rFonts w:ascii="Century Gothic" w:hAnsi="Century Gothic"/>
+        </w:rPr>
+      </w:pPr>
+      <w:r>
+        <w:rPr>
+          <w:rFonts w:ascii="Century Gothic" w:hAnsi="Century Gothic"/>
         </w:rPr>
         <w:t xml:space="preserve">Type </w:t>
       </w:r>
@@ -286,7 +271,6 @@
         <w:rPr>
           <w:rFonts w:ascii="Century Gothic" w:hAnsi="Century Gothic"/>
           <w:b/>
-          <w:sz w:val="20"/>
         </w:rPr>
         <w:t>compile</w:t>
       </w:r>
@@ -298,24 +282,20 @@
           <w:ilvl w:val="0"/>
           <w:numId w:val="1"/>
         </w:numPr>
-        <w:ind w:right="360"/>
         <w:rPr>
           <w:rFonts w:ascii="Century Gothic" w:hAnsi="Century Gothic"/>
           <w:i/>
-          <w:sz w:val="20"/>
-        </w:rPr>
-      </w:pPr>
-      <w:r>
-        <w:rPr>
-          <w:rFonts w:ascii="Century Gothic" w:hAnsi="Century Gothic"/>
-          <w:sz w:val="20"/>
+        </w:rPr>
+      </w:pPr>
+      <w:r>
+        <w:rPr>
+          <w:rFonts w:ascii="Century Gothic" w:hAnsi="Century Gothic"/>
         </w:rPr>
         <w:t>Run</w:t>
       </w:r>
       <w:r>
         <w:rPr>
           <w:rFonts w:ascii="Century Gothic" w:hAnsi="Century Gothic"/>
-          <w:sz w:val="20"/>
         </w:rPr>
         <w:t xml:space="preserve"> command: type “</w:t>
       </w:r>
@@ -324,7 +304,6 @@
           <w:rFonts w:ascii="Century Gothic" w:hAnsi="Century Gothic"/>
           <w:b/>
           <w:i/>
-          <w:sz w:val="20"/>
         </w:rPr>
         <w:t>run num_of_nodes topology algorithm</w:t>
       </w:r>
@@ -332,7 +311,6 @@
         <w:rPr>
           <w:rFonts w:ascii="Century Gothic" w:hAnsi="Century Gothic"/>
           <w:i/>
-          <w:sz w:val="20"/>
         </w:rPr>
         <w:t>”</w:t>
       </w:r>
@@ -340,14 +318,12 @@
         <w:rPr>
           <w:rFonts w:ascii="Century Gothic" w:hAnsi="Century Gothic"/>
           <w:i/>
-          <w:sz w:val="20"/>
         </w:rPr>
         <w:br/>
       </w:r>
       <w:r>
         <w:rPr>
           <w:rFonts w:ascii="Century Gothic" w:hAnsi="Century Gothic"/>
-          <w:sz w:val="20"/>
         </w:rPr>
         <w:t xml:space="preserve">e.g.: </w:t>
       </w:r>
@@ -355,7 +331,6 @@
         <w:rPr>
           <w:rFonts w:ascii="Century Gothic" w:hAnsi="Century Gothic"/>
           <w:i/>
-          <w:sz w:val="20"/>
         </w:rPr>
         <w:t>“</w:t>
       </w:r>
@@ -364,7 +339,6 @@
           <w:rFonts w:ascii="Century Gothic" w:hAnsi="Century Gothic"/>
           <w:b/>
           <w:i/>
-          <w:sz w:val="20"/>
         </w:rPr>
         <w:t>run 1000 3D push-sum</w:t>
       </w:r>
@@ -372,7 +346,6 @@
         <w:rPr>
           <w:rFonts w:ascii="Century Gothic" w:hAnsi="Century Gothic"/>
           <w:i/>
-          <w:sz w:val="20"/>
         </w:rPr>
         <w:t>”</w:t>
       </w:r>
@@ -384,11 +357,9 @@
           <w:ilvl w:val="1"/>
           <w:numId w:val="1"/>
         </w:numPr>
-        <w:ind w:left="720" w:right="360"/>
         <w:rPr>
           <w:rFonts w:ascii="Century Gothic" w:hAnsi="Century Gothic"/>
           <w:i/>
-          <w:sz w:val="20"/>
         </w:rPr>
       </w:pPr>
       <w:r>
@@ -396,7 +367,6 @@
           <w:rFonts w:ascii="Century Gothic" w:hAnsi="Century Gothic"/>
           <w:b/>
           <w:i/>
-          <w:sz w:val="20"/>
         </w:rPr>
         <w:t>Topologies Names</w:t>
       </w:r>
@@ -404,7 +374,6 @@
         <w:rPr>
           <w:rFonts w:ascii="Century Gothic" w:hAnsi="Century Gothic"/>
           <w:i/>
-          <w:sz w:val="20"/>
         </w:rPr>
         <w:t xml:space="preserve">: </w:t>
       </w:r>
@@ -412,7 +381,6 @@
         <w:rPr>
           <w:rFonts w:ascii="Century Gothic" w:hAnsi="Century Gothic"/>
           <w:i/>
-          <w:sz w:val="20"/>
         </w:rPr>
         <w:tab/>
       </w:r>
@@ -420,126 +388,108 @@
         <w:rPr>
           <w:rFonts w:ascii="Century Gothic" w:hAnsi="Century Gothic"/>
           <w:i/>
-          <w:sz w:val="20"/>
         </w:rPr>
         <w:t>“</w:t>
       </w:r>
       <w:r>
         <w:rPr>
           <w:rFonts w:ascii="Century Gothic" w:hAnsi="Century Gothic"/>
-          <w:sz w:val="20"/>
         </w:rPr>
         <w:t>line</w:t>
       </w:r>
       <w:r>
         <w:rPr>
           <w:rFonts w:ascii="Century Gothic" w:hAnsi="Century Gothic"/>
-          <w:sz w:val="20"/>
         </w:rPr>
         <w:t>”</w:t>
       </w:r>
       <w:r>
         <w:rPr>
           <w:rFonts w:ascii="Century Gothic" w:hAnsi="Century Gothic"/>
-          <w:sz w:val="20"/>
         </w:rPr>
         <w:t xml:space="preserve">, </w:t>
       </w:r>
       <w:r>
         <w:rPr>
           <w:rFonts w:ascii="Century Gothic" w:hAnsi="Century Gothic"/>
-          <w:sz w:val="20"/>
         </w:rPr>
         <w:t>“</w:t>
       </w:r>
       <w:r>
         <w:rPr>
           <w:rFonts w:ascii="Century Gothic" w:hAnsi="Century Gothic"/>
-          <w:sz w:val="20"/>
         </w:rPr>
         <w:t>full</w:t>
       </w:r>
       <w:r>
         <w:rPr>
           <w:rFonts w:ascii="Century Gothic" w:hAnsi="Century Gothic"/>
-          <w:sz w:val="20"/>
         </w:rPr>
         <w:t>”</w:t>
       </w:r>
       <w:r>
         <w:rPr>
           <w:rFonts w:ascii="Century Gothic" w:hAnsi="Century Gothic"/>
-          <w:sz w:val="20"/>
         </w:rPr>
         <w:t xml:space="preserve">, </w:t>
       </w:r>
       <w:r>
         <w:rPr>
           <w:rFonts w:ascii="Century Gothic" w:hAnsi="Century Gothic"/>
-          <w:sz w:val="20"/>
         </w:rPr>
         <w:t>“</w:t>
       </w:r>
       <w:r>
         <w:rPr>
           <w:rFonts w:ascii="Century Gothic" w:hAnsi="Century Gothic"/>
-          <w:sz w:val="20"/>
         </w:rPr>
         <w:t>3D</w:t>
       </w:r>
       <w:r>
         <w:rPr>
           <w:rFonts w:ascii="Century Gothic" w:hAnsi="Century Gothic"/>
-          <w:sz w:val="20"/>
         </w:rPr>
         <w:t>”</w:t>
       </w:r>
       <w:r>
         <w:rPr>
           <w:rFonts w:ascii="Century Gothic" w:hAnsi="Century Gothic"/>
-          <w:sz w:val="20"/>
         </w:rPr>
         <w:t xml:space="preserve"> &amp;</w:t>
       </w:r>
       <w:r>
         <w:rPr>
           <w:rFonts w:ascii="Century Gothic" w:hAnsi="Century Gothic"/>
-          <w:sz w:val="20"/>
         </w:rPr>
         <w:t xml:space="preserve"> </w:t>
       </w:r>
       <w:r>
         <w:rPr>
           <w:rFonts w:ascii="Century Gothic" w:hAnsi="Century Gothic"/>
-          <w:sz w:val="20"/>
         </w:rPr>
         <w:t>“</w:t>
       </w:r>
       <w:r>
         <w:rPr>
           <w:rFonts w:ascii="Century Gothic" w:hAnsi="Century Gothic"/>
-          <w:sz w:val="20"/>
         </w:rPr>
         <w:t>Imp3D</w:t>
       </w:r>
       <w:r>
         <w:rPr>
           <w:rFonts w:ascii="Century Gothic" w:hAnsi="Century Gothic"/>
-          <w:sz w:val="20"/>
         </w:rPr>
         <w:t>”</w:t>
       </w:r>
       <w:r>
         <w:rPr>
           <w:rFonts w:ascii="Century Gothic" w:hAnsi="Century Gothic"/>
-          <w:sz w:val="20"/>
         </w:rPr>
         <w:tab/>
       </w:r>
       <w:r>
         <w:rPr>
           <w:rFonts w:ascii="Century Gothic" w:hAnsi="Century Gothic"/>
-          <w:sz w:val="20"/>
         </w:rPr>
         <w:t>(cases exactly as mentioned)</w:t>
       </w:r>
@@ -551,11 +501,9 @@
           <w:ilvl w:val="1"/>
           <w:numId w:val="1"/>
         </w:numPr>
-        <w:ind w:left="720" w:right="360"/>
         <w:rPr>
           <w:rFonts w:ascii="Century Gothic" w:hAnsi="Century Gothic"/>
           <w:i/>
-          <w:sz w:val="20"/>
         </w:rPr>
       </w:pPr>
       <w:r>
@@ -563,7 +511,6 @@
           <w:rFonts w:ascii="Century Gothic" w:hAnsi="Century Gothic"/>
           <w:b/>
           <w:i/>
-          <w:sz w:val="20"/>
         </w:rPr>
         <w:t>Algorithms</w:t>
       </w:r>
@@ -571,7 +518,6 @@
         <w:rPr>
           <w:rFonts w:ascii="Century Gothic" w:hAnsi="Century Gothic"/>
           <w:i/>
-          <w:sz w:val="20"/>
         </w:rPr>
         <w:t>:</w:t>
       </w:r>
@@ -579,7 +525,6 @@
         <w:rPr>
           <w:rFonts w:ascii="Century Gothic" w:hAnsi="Century Gothic"/>
           <w:i/>
-          <w:sz w:val="20"/>
         </w:rPr>
         <w:tab/>
       </w:r>
@@ -587,60 +532,75 @@
         <w:rPr>
           <w:rFonts w:ascii="Century Gothic" w:hAnsi="Century Gothic"/>
           <w:i/>
-          <w:sz w:val="20"/>
         </w:rPr>
         <w:tab/>
       </w:r>
       <w:r>
         <w:rPr>
           <w:rFonts w:ascii="Century Gothic" w:hAnsi="Century Gothic"/>
-          <w:sz w:val="20"/>
         </w:rPr>
         <w:t>gossip, push-sum</w:t>
       </w:r>
       <w:r>
         <w:rPr>
           <w:rFonts w:ascii="Century Gothic" w:hAnsi="Century Gothic"/>
-          <w:sz w:val="20"/>
         </w:rPr>
         <w:tab/>
       </w:r>
       <w:r>
         <w:rPr>
           <w:rFonts w:ascii="Century Gothic" w:hAnsi="Century Gothic"/>
-          <w:sz w:val="20"/>
         </w:rPr>
         <w:tab/>
       </w:r>
       <w:r>
         <w:rPr>
           <w:rFonts w:ascii="Century Gothic" w:hAnsi="Century Gothic"/>
-          <w:sz w:val="20"/>
         </w:rPr>
         <w:t>(all small with “-“ in push-sum)</w:t>
       </w:r>
     </w:p>
     <w:p>
       <w:pPr>
+        <w:rPr>
+          <w:rFonts w:ascii="Century Gothic" w:hAnsi="Century Gothic"/>
+          <w:i/>
+        </w:rPr>
+      </w:pPr>
+    </w:p>
+    <w:p>
+      <w:pPr>
         <w:ind w:left="720" w:right="360"/>
         <w:jc w:val="center"/>
         <w:rPr>
           <w:rFonts w:ascii="Century Gothic" w:hAnsi="Century Gothic"/>
-          <w:i/>
-          <w:sz w:val="20"/>
-        </w:rPr>
-      </w:pPr>
+          <w:b/>
+          <w:u w:val="single"/>
+        </w:rPr>
+      </w:pPr>
+      <w:r>
+        <w:rPr>
+          <w:rFonts w:ascii="Century Gothic" w:hAnsi="Century Gothic"/>
+          <w:b/>
+          <w:u w:val="single"/>
+        </w:rPr>
+        <w:t>What is Working:</w:t>
+      </w:r>
     </w:p>
     <w:p>
       <w:pPr>
         <w:ind w:left="720" w:right="360"/>
-        <w:jc w:val="center"/>
-        <w:rPr>
-          <w:rFonts w:ascii="Century Gothic" w:hAnsi="Century Gothic"/>
-          <w:i/>
-          <w:sz w:val="20"/>
-        </w:rPr>
-      </w:pPr>
+        <w:jc w:val="both"/>
+        <w:rPr>
+          <w:rFonts w:ascii="Century Gothic" w:hAnsi="Century Gothic"/>
+        </w:rPr>
+      </w:pPr>
+      <w:r>
+        <w:rPr>
+          <w:rFonts w:ascii="Century Gothic" w:hAnsi="Century Gothic"/>
+        </w:rPr>
+        <w:t xml:space="preserve">The system is an implementation of the gossip and push-sum protocol with line, full, 3D and imperfect 3D topologies. </w:t>
+      </w:r>
     </w:p>
     <w:p>
       <w:pPr>
@@ -648,19 +608,13 @@
         <w:jc w:val="both"/>
         <w:rPr>
           <w:rFonts w:ascii="Century Gothic" w:hAnsi="Century Gothic"/>
-          <w:b/>
-          <w:sz w:val="20"/>
-          <w:u w:val="single"/>
-        </w:rPr>
-      </w:pPr>
-      <w:r>
-        <w:rPr>
-          <w:rFonts w:ascii="Century Gothic" w:hAnsi="Century Gothic"/>
-          <w:b/>
-          <w:sz w:val="20"/>
-          <w:u w:val="single"/>
-        </w:rPr>
-        <w:t>What is Working:</w:t>
+        </w:rPr>
+      </w:pPr>
+      <w:r>
+        <w:rPr>
+          <w:rFonts w:ascii="Century Gothic" w:hAnsi="Century Gothic"/>
+        </w:rPr>
+        <w:t xml:space="preserve">The Gossip algorithm works for the number of nodes and spreads the rumor until all nodes have received the rumor 10 times. If due to the topology, the number of nodes transmitting are finished and all nodes are not received, the gossip terminates and tells how many nodes the rumor didn’t spread to. Lastly, if the neighbors of a node reduce to zero, the node terminates. With Imperfect 3D, each node gets a random neighbor. The link between the two nodes is bi directional which makes Imperfect 3D close to a full network (with possibility of some redundant links). As nodes receive messages, they remove themselves from their neighbor’s neighbors list so that there is no retransmission. </w:t>
       </w:r>
     </w:p>
     <w:p>
@@ -669,15 +623,26 @@
         <w:jc w:val="both"/>
         <w:rPr>
           <w:rFonts w:ascii="Century Gothic" w:hAnsi="Century Gothic"/>
-          <w:sz w:val="20"/>
-        </w:rPr>
-      </w:pPr>
-      <w:r>
-        <w:rPr>
-          <w:rFonts w:ascii="Century Gothic" w:hAnsi="Century Gothic"/>
-          <w:sz w:val="20"/>
-        </w:rPr>
-        <w:t xml:space="preserve">The system is an implementation of the gossip and push-sum protocol with line, full, 3D and imperfect 3D topologies. </w:t>
+        </w:rPr>
+      </w:pPr>
+      <w:r>
+        <w:rPr>
+          <w:rFonts w:ascii="Century Gothic" w:hAnsi="Century Gothic"/>
+        </w:rPr>
+        <w:t>The push sum algorithm works for the number of nodes and spreads the sum and weight to all nodes. The algorithm runs until a nodes ratio sum/weight does not change by 10</w:t>
+      </w:r>
+      <w:r>
+        <w:rPr>
+          <w:rFonts w:ascii="Century Gothic" w:hAnsi="Century Gothic"/>
+          <w:vertAlign w:val="superscript"/>
+        </w:rPr>
+        <w:t>-10</w:t>
+      </w:r>
+      <w:r>
+        <w:rPr>
+          <w:rFonts w:ascii="Century Gothic" w:hAnsi="Century Gothic"/>
+        </w:rPr>
+        <w:t xml:space="preserve"> three consecutive times. When the average is received by the master. It displays the sum and stops itself.  </w:t>
       </w:r>
     </w:p>
     <w:p>
@@ -686,128 +651,130 @@
         <w:jc w:val="both"/>
         <w:rPr>
           <w:rFonts w:ascii="Century Gothic" w:hAnsi="Century Gothic"/>
-          <w:sz w:val="20"/>
-        </w:rPr>
-      </w:pPr>
-      <w:r>
-        <w:rPr>
-          <w:rFonts w:ascii="Century Gothic" w:hAnsi="Century Gothic"/>
-          <w:sz w:val="20"/>
-        </w:rPr>
-        <w:t xml:space="preserve">The Gossip algorithm works for the number of nodes and spreads the rumor until all nodes have received the rumor 10 times. If due to the topology, the number of nodes transmitting are finished and all nodes are not received, the gossip terminates and tells how many nodes the rumor didn’t spread to. Lastly, if the neighbors of a node reduce to zero, the node terminates. With Imperfect 3D, each node gets a random neighbor. </w:t>
-      </w:r>
-      <w:r>
-        <w:rPr>
-          <w:rFonts w:ascii="Century Gothic" w:hAnsi="Century Gothic"/>
-          <w:sz w:val="20"/>
-        </w:rPr>
-        <w:t>The link between the two nodes is bi directional which makes Imperfect 3D close to a full network (with possibility of some redundant links)</w:t>
-      </w:r>
-      <w:r>
-        <w:rPr>
-          <w:rFonts w:ascii="Century Gothic" w:hAnsi="Century Gothic"/>
-          <w:sz w:val="20"/>
-        </w:rPr>
-        <w:t xml:space="preserve">. As nodes receive messages, they remove themselves from their neighbor’s neighbors list so that there is no retransmission. </w:t>
+        </w:rPr>
+      </w:pPr>
+      <w:r>
+        <w:rPr>
+          <w:rFonts w:ascii="Century Gothic" w:hAnsi="Century Gothic"/>
+        </w:rPr>
+        <w:t>The screen shots folder shows the screen shots with running times for few of the gossip and push-sum runs.</w:t>
       </w:r>
     </w:p>
     <w:p>
       <w:pPr>
-        <w:ind w:left="720" w:right="360"/>
-        <w:jc w:val="both"/>
-        <w:rPr>
-          <w:rFonts w:ascii="Century Gothic" w:hAnsi="Century Gothic"/>
-          <w:sz w:val="20"/>
-        </w:rPr>
-      </w:pPr>
-      <w:r>
-        <w:rPr>
-          <w:rFonts w:ascii="Century Gothic" w:hAnsi="Century Gothic"/>
-          <w:sz w:val="20"/>
-        </w:rPr>
-        <w:t>The push sum algorithm works for the number of nodes and spreads the sum and weight to all nodes. The algorithm runs until a nodes ratio sum/weight does not change by 10</w:t>
-      </w:r>
-      <w:r>
-        <w:rPr>
-          <w:rFonts w:ascii="Century Gothic" w:hAnsi="Century Gothic"/>
-          <w:sz w:val="20"/>
-          <w:vertAlign w:val="superscript"/>
-        </w:rPr>
-        <w:t>-10</w:t>
-      </w:r>
-      <w:r>
-        <w:rPr>
-          <w:rFonts w:ascii="Century Gothic" w:hAnsi="Century Gothic"/>
-          <w:sz w:val="20"/>
-        </w:rPr>
-        <w:t xml:space="preserve"> three consecutive times. When the average is received by the master. It displays the sum and stops itself.  </w:t>
-      </w:r>
+        <w:rPr>
+          <w:rFonts w:ascii="Century Gothic" w:hAnsi="Century Gothic"/>
+          <w:b/>
+          <w:u w:val="single"/>
+        </w:rPr>
+      </w:pPr>
     </w:p>
     <w:p>
       <w:pPr>
-        <w:ind w:left="720" w:right="360"/>
-        <w:jc w:val="both"/>
-        <w:rPr>
-          <w:rFonts w:ascii="Century Gothic" w:hAnsi="Century Gothic"/>
-          <w:sz w:val="20"/>
-        </w:rPr>
-      </w:pPr>
-      <w:r>
-        <w:rPr>
-          <w:rFonts w:ascii="Century Gothic" w:hAnsi="Century Gothic"/>
-          <w:sz w:val="20"/>
-        </w:rPr>
-        <w:t>The screen shots folder shows the screen shots with running times for few of the gossip and push-sum runs.</w:t>
-      </w:r>
+        <w:jc w:val="center"/>
+        <w:rPr>
+          <w:rFonts w:ascii="Century Gothic" w:hAnsi="Century Gothic"/>
+          <w:b/>
+          <w:u w:val="single"/>
+        </w:rPr>
+      </w:pPr>
+    </w:p>
+    <w:p>
+      <w:pPr>
+        <w:rPr>
+          <w:rFonts w:ascii="Century Gothic" w:hAnsi="Century Gothic"/>
+          <w:b/>
+          <w:u w:val="single"/>
+        </w:rPr>
+      </w:pPr>
+      <w:r>
+        <w:rPr>
+          <w:rFonts w:ascii="Century Gothic" w:hAnsi="Century Gothic"/>
+          <w:b/>
+          <w:u w:val="single"/>
+        </w:rPr>
+        <w:br w:type="page"/>
+      </w:r>
+    </w:p>
+    <w:p>
+      <w:pPr>
+        <w:jc w:val="center"/>
+        <w:rPr>
+          <w:rFonts w:ascii="Century Gothic" w:hAnsi="Century Gothic"/>
+          <w:b/>
+          <w:u w:val="single"/>
+        </w:rPr>
+      </w:pPr>
+    </w:p>
+    <w:p>
+      <w:pPr>
+        <w:jc w:val="center"/>
+        <w:rPr>
+          <w:rFonts w:ascii="Century Gothic" w:hAnsi="Century Gothic"/>
+          <w:sz w:val="18"/>
+        </w:rPr>
+      </w:pPr>
       <w:bookmarkStart w:id="0" w:name="_GoBack"/>
       <w:bookmarkEnd w:id="0"/>
-    </w:p>
-    <w:p>
-      <w:pPr>
-        <w:ind w:left="720" w:right="360"/>
-        <w:jc w:val="both"/>
-        <w:rPr>
-          <w:rFonts w:ascii="Century Gothic" w:hAnsi="Century Gothic"/>
+      <w:r>
+        <w:rPr>
+          <w:rFonts w:ascii="Century Gothic" w:hAnsi="Century Gothic"/>
+          <w:b/>
+          <w:u w:val="single"/>
+        </w:rPr>
+        <w:t xml:space="preserve">Maximum </w:t>
+      </w:r>
+      <w:r>
+        <w:rPr>
+          <w:rFonts w:ascii="Century Gothic" w:hAnsi="Century Gothic"/>
+          <w:b/>
+          <w:u w:val="single"/>
+        </w:rPr>
+        <w:t xml:space="preserve">Nodes </w:t>
+      </w:r>
+      <w:r>
+        <w:rPr>
+          <w:rFonts w:ascii="Century Gothic" w:hAnsi="Century Gothic"/>
+          <w:b/>
+          <w:u w:val="single"/>
+        </w:rPr>
+        <w:br/>
+      </w:r>
+      <w:r>
+        <w:rPr>
+          <w:rFonts w:ascii="Century Gothic" w:hAnsi="Century Gothic"/>
+          <w:b/>
+        </w:rPr>
+        <w:t>(</w:t>
+      </w:r>
+      <w:r>
+        <w:rPr>
+          <w:rFonts w:ascii="Century Gothic" w:hAnsi="Century Gothic"/>
+          <w:b/>
           <w:sz w:val="20"/>
         </w:rPr>
-      </w:pPr>
-    </w:p>
-    <w:p>
-      <w:pPr>
-        <w:ind w:left="720" w:right="360"/>
-        <w:jc w:val="both"/>
+        <w:t>Tested System Config - OS</w:t>
+      </w:r>
+      <w:r>
         <w:rPr>
           <w:rFonts w:ascii="Century Gothic" w:hAnsi="Century Gothic"/>
           <w:sz w:val="20"/>
         </w:rPr>
-      </w:pPr>
-    </w:p>
-    <w:p>
-      <w:pPr>
-        <w:ind w:left="720" w:right="360"/>
-        <w:jc w:val="center"/>
-        <w:rPr>
-          <w:rFonts w:ascii="Century Gothic" w:hAnsi="Century Gothic"/>
-          <w:sz w:val="16"/>
-        </w:rPr>
-      </w:pPr>
-      <w:r>
-        <w:rPr>
-          <w:rFonts w:ascii="Century Gothic" w:hAnsi="Century Gothic"/>
-          <w:b/>
+        <w:t>: Windows 10</w:t>
+      </w:r>
+      <w:r>
+        <w:rPr>
+          <w:rFonts w:ascii="Century Gothic" w:hAnsi="Century Gothic"/>
           <w:sz w:val="20"/>
-          <w:u w:val="single"/>
-        </w:rPr>
-        <w:t>Maximum Nodes</w:t>
-      </w:r>
-      <w:r>
-        <w:rPr>
-          <w:rFonts w:ascii="Century Gothic" w:hAnsi="Century Gothic"/>
-          <w:b/>
+        </w:rPr>
+        <w:t>,</w:t>
+      </w:r>
+      <w:r>
+        <w:rPr>
+          <w:rFonts w:ascii="Century Gothic" w:hAnsi="Century Gothic"/>
           <w:sz w:val="20"/>
-          <w:u w:val="single"/>
-        </w:rPr>
-        <w:br/>
+        </w:rPr>
+        <w:t xml:space="preserve"> </w:t>
       </w:r>
       <w:r>
         <w:rPr>
@@ -815,34 +782,26 @@
           <w:b/>
           <w:sz w:val="20"/>
         </w:rPr>
-        <w:t>(</w:t>
-      </w:r>
-      <w:r>
-        <w:rPr>
-          <w:rFonts w:ascii="Century Gothic" w:hAnsi="Century Gothic"/>
-          <w:b/>
-          <w:sz w:val="18"/>
-        </w:rPr>
-        <w:t>Tested System Config - OS</w:t>
-      </w:r>
-      <w:r>
-        <w:rPr>
-          <w:rFonts w:ascii="Century Gothic" w:hAnsi="Century Gothic"/>
-          <w:sz w:val="18"/>
-        </w:rPr>
-        <w:t>: Windows 10</w:t>
-      </w:r>
-      <w:r>
-        <w:rPr>
-          <w:rFonts w:ascii="Century Gothic" w:hAnsi="Century Gothic"/>
-          <w:sz w:val="18"/>
+        <w:t>Processor</w:t>
+      </w:r>
+      <w:r>
+        <w:rPr>
+          <w:rFonts w:ascii="Century Gothic" w:hAnsi="Century Gothic"/>
+          <w:sz w:val="20"/>
+        </w:rPr>
+        <w:t>: Intel Core i7</w:t>
+      </w:r>
+      <w:r>
+        <w:rPr>
+          <w:rFonts w:ascii="Century Gothic" w:hAnsi="Century Gothic"/>
+          <w:sz w:val="20"/>
         </w:rPr>
         <w:t>,</w:t>
       </w:r>
       <w:r>
         <w:rPr>
           <w:rFonts w:ascii="Century Gothic" w:hAnsi="Century Gothic"/>
-          <w:sz w:val="18"/>
+          <w:sz w:val="20"/>
         </w:rPr>
         <w:t xml:space="preserve"> </w:t>
       </w:r>
@@ -850,43 +809,14 @@
         <w:rPr>
           <w:rFonts w:ascii="Century Gothic" w:hAnsi="Century Gothic"/>
           <w:b/>
-          <w:sz w:val="18"/>
-        </w:rPr>
-        <w:t>Processor</w:t>
-      </w:r>
-      <w:r>
-        <w:rPr>
-          <w:rFonts w:ascii="Century Gothic" w:hAnsi="Century Gothic"/>
-          <w:sz w:val="18"/>
-        </w:rPr>
-        <w:t>: Intel Core i7</w:t>
-      </w:r>
-      <w:r>
-        <w:rPr>
-          <w:rFonts w:ascii="Century Gothic" w:hAnsi="Century Gothic"/>
-          <w:sz w:val="18"/>
-        </w:rPr>
-        <w:t>,</w:t>
-      </w:r>
-      <w:r>
-        <w:rPr>
-          <w:rFonts w:ascii="Century Gothic" w:hAnsi="Century Gothic"/>
-          <w:sz w:val="18"/>
-        </w:rPr>
-        <w:t xml:space="preserve"> </w:t>
-      </w:r>
-      <w:r>
-        <w:rPr>
-          <w:rFonts w:ascii="Century Gothic" w:hAnsi="Century Gothic"/>
-          <w:b/>
-          <w:sz w:val="18"/>
+          <w:sz w:val="20"/>
         </w:rPr>
         <w:t xml:space="preserve">RAM: </w:t>
       </w:r>
       <w:r>
         <w:rPr>
           <w:rFonts w:ascii="Century Gothic" w:hAnsi="Century Gothic"/>
-          <w:sz w:val="18"/>
+          <w:sz w:val="20"/>
         </w:rPr>
         <w:t>6 GB</w:t>
       </w:r>
@@ -894,7 +824,6 @@
         <w:rPr>
           <w:rFonts w:ascii="Century Gothic" w:hAnsi="Century Gothic"/>
           <w:b/>
-          <w:sz w:val="20"/>
         </w:rPr>
         <w:t>)</w:t>
       </w:r>
@@ -902,7 +831,6 @@
         <w:rPr>
           <w:rFonts w:ascii="Century Gothic" w:hAnsi="Century Gothic"/>
           <w:b/>
-          <w:sz w:val="20"/>
         </w:rPr>
         <w:br/>
       </w:r>
@@ -941,14 +869,13 @@
           <w:p>
             <w:pPr>
               <w:spacing w:after="0" w:line="240" w:lineRule="auto"/>
-              <w:ind w:left="720" w:right="360"/>
               <w:jc w:val="center"/>
               <w:rPr>
                 <w:rFonts w:ascii="Century Gothic" w:eastAsia="Times New Roman" w:hAnsi="Century Gothic" w:cs="Times New Roman"/>
                 <w:b/>
                 <w:bCs/>
                 <w:color w:val="000000"/>
-                <w:sz w:val="24"/>
+                <w:sz w:val="28"/>
                 <w:szCs w:val="28"/>
               </w:rPr>
             </w:pPr>
@@ -958,7 +885,7 @@
                 <w:b/>
                 <w:bCs/>
                 <w:color w:val="000000"/>
-                <w:sz w:val="24"/>
+                <w:sz w:val="28"/>
                 <w:szCs w:val="28"/>
               </w:rPr>
               <w:t>Gossip</w:t>
@@ -988,23 +915,20 @@
           <w:p>
             <w:pPr>
               <w:spacing w:after="0" w:line="240" w:lineRule="auto"/>
-              <w:ind w:left="720" w:right="360"/>
               <w:jc w:val="center"/>
               <w:rPr>
                 <w:rFonts w:ascii="Century Gothic" w:eastAsia="Times New Roman" w:hAnsi="Century Gothic" w:cs="Times New Roman"/>
                 <w:b/>
                 <w:bCs/>
                 <w:color w:val="000000"/>
-                <w:sz w:val="20"/>
-              </w:rPr>
-            </w:pPr>
-            <w:r>
-              <w:rPr>
-                <w:rFonts w:ascii="Century Gothic" w:eastAsia="Times New Roman" w:hAnsi="Century Gothic" w:cs="Times New Roman"/>
-                <w:b/>
-                <w:bCs/>
-                <w:color w:val="000000"/>
-                <w:sz w:val="20"/>
+              </w:rPr>
+            </w:pPr>
+            <w:r>
+              <w:rPr>
+                <w:rFonts w:ascii="Century Gothic" w:eastAsia="Times New Roman" w:hAnsi="Century Gothic" w:cs="Times New Roman"/>
+                <w:b/>
+                <w:bCs/>
+                <w:color w:val="000000"/>
               </w:rPr>
               <w:t>Topology</w:t>
             </w:r>
@@ -1027,45 +951,22 @@
           <w:p>
             <w:pPr>
               <w:spacing w:after="0" w:line="240" w:lineRule="auto"/>
-              <w:ind w:left="720" w:right="360"/>
               <w:jc w:val="center"/>
               <w:rPr>
                 <w:rFonts w:ascii="Century Gothic" w:eastAsia="Times New Roman" w:hAnsi="Century Gothic" w:cs="Times New Roman"/>
                 <w:b/>
                 <w:bCs/>
                 <w:color w:val="000000"/>
-                <w:sz w:val="20"/>
-              </w:rPr>
-            </w:pPr>
-            <w:r>
-              <w:rPr>
-                <w:rFonts w:ascii="Century Gothic" w:eastAsia="Times New Roman" w:hAnsi="Century Gothic" w:cs="Times New Roman"/>
-                <w:b/>
-                <w:bCs/>
-                <w:color w:val="000000"/>
-                <w:sz w:val="20"/>
-              </w:rPr>
-              <w:t xml:space="preserve"> Num</w:t>
-            </w:r>
-            <w:r>
-              <w:rPr>
-                <w:rFonts w:ascii="Century Gothic" w:eastAsia="Times New Roman" w:hAnsi="Century Gothic" w:cs="Times New Roman"/>
-                <w:b/>
-                <w:bCs/>
-                <w:color w:val="000000"/>
-                <w:sz w:val="20"/>
-              </w:rPr>
-              <w:t>ber</w:t>
-            </w:r>
-            <w:r>
-              <w:rPr>
-                <w:rFonts w:ascii="Century Gothic" w:eastAsia="Times New Roman" w:hAnsi="Century Gothic" w:cs="Times New Roman"/>
-                <w:b/>
-                <w:bCs/>
-                <w:color w:val="000000"/>
-                <w:sz w:val="20"/>
-              </w:rPr>
-              <w:t xml:space="preserve"> of Nodes </w:t>
+              </w:rPr>
+            </w:pPr>
+            <w:r>
+              <w:rPr>
+                <w:rFonts w:ascii="Century Gothic" w:eastAsia="Times New Roman" w:hAnsi="Century Gothic" w:cs="Times New Roman"/>
+                <w:b/>
+                <w:bCs/>
+                <w:color w:val="000000"/>
+              </w:rPr>
+              <w:t xml:space="preserve"> Num of Nodes </w:t>
             </w:r>
           </w:p>
         </w:tc>
@@ -1086,23 +987,20 @@
           <w:p>
             <w:pPr>
               <w:spacing w:after="0" w:line="240" w:lineRule="auto"/>
-              <w:ind w:left="720" w:right="360"/>
               <w:jc w:val="center"/>
               <w:rPr>
                 <w:rFonts w:ascii="Century Gothic" w:eastAsia="Times New Roman" w:hAnsi="Century Gothic" w:cs="Times New Roman"/>
                 <w:b/>
                 <w:bCs/>
                 <w:color w:val="000000"/>
-                <w:sz w:val="20"/>
-              </w:rPr>
-            </w:pPr>
-            <w:r>
-              <w:rPr>
-                <w:rFonts w:ascii="Century Gothic" w:eastAsia="Times New Roman" w:hAnsi="Century Gothic" w:cs="Times New Roman"/>
-                <w:b/>
-                <w:bCs/>
-                <w:color w:val="000000"/>
-                <w:sz w:val="20"/>
+              </w:rPr>
+            </w:pPr>
+            <w:r>
+              <w:rPr>
+                <w:rFonts w:ascii="Century Gothic" w:eastAsia="Times New Roman" w:hAnsi="Century Gothic" w:cs="Times New Roman"/>
+                <w:b/>
+                <w:bCs/>
+                <w:color w:val="000000"/>
               </w:rPr>
               <w:t>Time (in secs)</w:t>
             </w:r>
@@ -1131,22 +1029,19 @@
           <w:p>
             <w:pPr>
               <w:spacing w:after="0" w:line="240" w:lineRule="auto"/>
-              <w:ind w:left="720" w:right="360"/>
-              <w:rPr>
-                <w:rFonts w:ascii="Century Gothic" w:eastAsia="Times New Roman" w:hAnsi="Century Gothic" w:cs="Times New Roman"/>
-                <w:b/>
-                <w:bCs/>
-                <w:color w:val="000000"/>
-                <w:sz w:val="20"/>
-              </w:rPr>
-            </w:pPr>
-            <w:r>
-              <w:rPr>
-                <w:rFonts w:ascii="Century Gothic" w:eastAsia="Times New Roman" w:hAnsi="Century Gothic" w:cs="Times New Roman"/>
-                <w:b/>
-                <w:bCs/>
-                <w:color w:val="000000"/>
-                <w:sz w:val="20"/>
+              <w:rPr>
+                <w:rFonts w:ascii="Century Gothic" w:eastAsia="Times New Roman" w:hAnsi="Century Gothic" w:cs="Times New Roman"/>
+                <w:b/>
+                <w:bCs/>
+                <w:color w:val="000000"/>
+              </w:rPr>
+            </w:pPr>
+            <w:r>
+              <w:rPr>
+                <w:rFonts w:ascii="Century Gothic" w:eastAsia="Times New Roman" w:hAnsi="Century Gothic" w:cs="Times New Roman"/>
+                <w:b/>
+                <w:bCs/>
+                <w:color w:val="000000"/>
               </w:rPr>
               <w:t>Line</w:t>
             </w:r>
@@ -1169,19 +1064,16 @@
           <w:p>
             <w:pPr>
               <w:spacing w:after="0" w:line="240" w:lineRule="auto"/>
-              <w:ind w:left="720" w:right="360"/>
               <w:jc w:val="center"/>
               <w:rPr>
                 <w:rFonts w:ascii="Century Gothic" w:eastAsia="Times New Roman" w:hAnsi="Century Gothic" w:cs="Times New Roman"/>
                 <w:color w:val="000000"/>
-                <w:sz w:val="20"/>
-              </w:rPr>
-            </w:pPr>
-            <w:r>
-              <w:rPr>
-                <w:rFonts w:ascii="Century Gothic" w:eastAsia="Times New Roman" w:hAnsi="Century Gothic" w:cs="Times New Roman"/>
-                <w:color w:val="000000"/>
-                <w:sz w:val="20"/>
+              </w:rPr>
+            </w:pPr>
+            <w:r>
+              <w:rPr>
+                <w:rFonts w:ascii="Century Gothic" w:eastAsia="Times New Roman" w:hAnsi="Century Gothic" w:cs="Times New Roman"/>
+                <w:color w:val="000000"/>
               </w:rPr>
               <w:t>10,000</w:t>
             </w:r>
@@ -1204,19 +1096,16 @@
           <w:p>
             <w:pPr>
               <w:spacing w:after="0" w:line="240" w:lineRule="auto"/>
-              <w:ind w:left="720" w:right="360"/>
               <w:jc w:val="center"/>
               <w:rPr>
                 <w:rFonts w:ascii="Century Gothic" w:eastAsia="Times New Roman" w:hAnsi="Century Gothic" w:cs="Times New Roman"/>
                 <w:color w:val="000000"/>
-                <w:sz w:val="20"/>
-              </w:rPr>
-            </w:pPr>
-            <w:r>
-              <w:rPr>
-                <w:rFonts w:ascii="Century Gothic" w:eastAsia="Times New Roman" w:hAnsi="Century Gothic" w:cs="Times New Roman"/>
-                <w:color w:val="000000"/>
-                <w:sz w:val="20"/>
+              </w:rPr>
+            </w:pPr>
+            <w:r>
+              <w:rPr>
+                <w:rFonts w:ascii="Century Gothic" w:eastAsia="Times New Roman" w:hAnsi="Century Gothic" w:cs="Times New Roman"/>
+                <w:color w:val="000000"/>
               </w:rPr>
               <w:t>1077</w:t>
             </w:r>
@@ -1245,22 +1134,19 @@
           <w:p>
             <w:pPr>
               <w:spacing w:after="0" w:line="240" w:lineRule="auto"/>
-              <w:ind w:left="720" w:right="360"/>
-              <w:rPr>
-                <w:rFonts w:ascii="Century Gothic" w:eastAsia="Times New Roman" w:hAnsi="Century Gothic" w:cs="Times New Roman"/>
-                <w:b/>
-                <w:bCs/>
-                <w:color w:val="000000"/>
-                <w:sz w:val="20"/>
-              </w:rPr>
-            </w:pPr>
-            <w:r>
-              <w:rPr>
-                <w:rFonts w:ascii="Century Gothic" w:eastAsia="Times New Roman" w:hAnsi="Century Gothic" w:cs="Times New Roman"/>
-                <w:b/>
-                <w:bCs/>
-                <w:color w:val="000000"/>
-                <w:sz w:val="20"/>
+              <w:rPr>
+                <w:rFonts w:ascii="Century Gothic" w:eastAsia="Times New Roman" w:hAnsi="Century Gothic" w:cs="Times New Roman"/>
+                <w:b/>
+                <w:bCs/>
+                <w:color w:val="000000"/>
+              </w:rPr>
+            </w:pPr>
+            <w:r>
+              <w:rPr>
+                <w:rFonts w:ascii="Century Gothic" w:eastAsia="Times New Roman" w:hAnsi="Century Gothic" w:cs="Times New Roman"/>
+                <w:b/>
+                <w:bCs/>
+                <w:color w:val="000000"/>
               </w:rPr>
               <w:t>Full</w:t>
             </w:r>
@@ -1283,19 +1169,16 @@
           <w:p>
             <w:pPr>
               <w:spacing w:after="0" w:line="240" w:lineRule="auto"/>
-              <w:ind w:left="720" w:right="360"/>
               <w:jc w:val="center"/>
               <w:rPr>
                 <w:rFonts w:ascii="Century Gothic" w:eastAsia="Times New Roman" w:hAnsi="Century Gothic" w:cs="Times New Roman"/>
                 <w:color w:val="000000"/>
-                <w:sz w:val="20"/>
-              </w:rPr>
-            </w:pPr>
-            <w:r>
-              <w:rPr>
-                <w:rFonts w:ascii="Century Gothic" w:eastAsia="Times New Roman" w:hAnsi="Century Gothic" w:cs="Times New Roman"/>
-                <w:color w:val="000000"/>
-                <w:sz w:val="20"/>
+              </w:rPr>
+            </w:pPr>
+            <w:r>
+              <w:rPr>
+                <w:rFonts w:ascii="Century Gothic" w:eastAsia="Times New Roman" w:hAnsi="Century Gothic" w:cs="Times New Roman"/>
+                <w:color w:val="000000"/>
               </w:rPr>
               <w:t>5,000</w:t>
             </w:r>
@@ -1318,19 +1201,16 @@
           <w:p>
             <w:pPr>
               <w:spacing w:after="0" w:line="240" w:lineRule="auto"/>
-              <w:ind w:left="720" w:right="360"/>
               <w:jc w:val="center"/>
               <w:rPr>
                 <w:rFonts w:ascii="Century Gothic" w:eastAsia="Times New Roman" w:hAnsi="Century Gothic" w:cs="Times New Roman"/>
                 <w:color w:val="000000"/>
-                <w:sz w:val="20"/>
-              </w:rPr>
-            </w:pPr>
-            <w:r>
-              <w:rPr>
-                <w:rFonts w:ascii="Century Gothic" w:eastAsia="Times New Roman" w:hAnsi="Century Gothic" w:cs="Times New Roman"/>
-                <w:color w:val="000000"/>
-                <w:sz w:val="20"/>
+              </w:rPr>
+            </w:pPr>
+            <w:r>
+              <w:rPr>
+                <w:rFonts w:ascii="Century Gothic" w:eastAsia="Times New Roman" w:hAnsi="Century Gothic" w:cs="Times New Roman"/>
+                <w:color w:val="000000"/>
               </w:rPr>
               <w:t>19</w:t>
             </w:r>
@@ -1359,22 +1239,19 @@
           <w:p>
             <w:pPr>
               <w:spacing w:after="0" w:line="240" w:lineRule="auto"/>
-              <w:ind w:left="720" w:right="360"/>
-              <w:rPr>
-                <w:rFonts w:ascii="Century Gothic" w:eastAsia="Times New Roman" w:hAnsi="Century Gothic" w:cs="Times New Roman"/>
-                <w:b/>
-                <w:bCs/>
-                <w:color w:val="000000"/>
-                <w:sz w:val="20"/>
-              </w:rPr>
-            </w:pPr>
-            <w:r>
-              <w:rPr>
-                <w:rFonts w:ascii="Century Gothic" w:eastAsia="Times New Roman" w:hAnsi="Century Gothic" w:cs="Times New Roman"/>
-                <w:b/>
-                <w:bCs/>
-                <w:color w:val="000000"/>
-                <w:sz w:val="20"/>
+              <w:rPr>
+                <w:rFonts w:ascii="Century Gothic" w:eastAsia="Times New Roman" w:hAnsi="Century Gothic" w:cs="Times New Roman"/>
+                <w:b/>
+                <w:bCs/>
+                <w:color w:val="000000"/>
+              </w:rPr>
+            </w:pPr>
+            <w:r>
+              <w:rPr>
+                <w:rFonts w:ascii="Century Gothic" w:eastAsia="Times New Roman" w:hAnsi="Century Gothic" w:cs="Times New Roman"/>
+                <w:b/>
+                <w:bCs/>
+                <w:color w:val="000000"/>
               </w:rPr>
               <w:t>3D</w:t>
             </w:r>
@@ -1397,19 +1274,16 @@
           <w:p>
             <w:pPr>
               <w:spacing w:after="0" w:line="240" w:lineRule="auto"/>
-              <w:ind w:left="720" w:right="360"/>
               <w:jc w:val="center"/>
               <w:rPr>
                 <w:rFonts w:ascii="Century Gothic" w:eastAsia="Times New Roman" w:hAnsi="Century Gothic" w:cs="Times New Roman"/>
                 <w:color w:val="000000"/>
-                <w:sz w:val="20"/>
-              </w:rPr>
-            </w:pPr>
-            <w:r>
-              <w:rPr>
-                <w:rFonts w:ascii="Century Gothic" w:eastAsia="Times New Roman" w:hAnsi="Century Gothic" w:cs="Times New Roman"/>
-                <w:color w:val="000000"/>
-                <w:sz w:val="20"/>
+              </w:rPr>
+            </w:pPr>
+            <w:r>
+              <w:rPr>
+                <w:rFonts w:ascii="Century Gothic" w:eastAsia="Times New Roman" w:hAnsi="Century Gothic" w:cs="Times New Roman"/>
+                <w:color w:val="000000"/>
               </w:rPr>
               <w:t>500,000</w:t>
             </w:r>
@@ -1432,19 +1306,16 @@
           <w:p>
             <w:pPr>
               <w:spacing w:after="0" w:line="240" w:lineRule="auto"/>
-              <w:ind w:left="720" w:right="360"/>
               <w:jc w:val="center"/>
               <w:rPr>
                 <w:rFonts w:ascii="Century Gothic" w:eastAsia="Times New Roman" w:hAnsi="Century Gothic" w:cs="Times New Roman"/>
                 <w:color w:val="000000"/>
-                <w:sz w:val="20"/>
-              </w:rPr>
-            </w:pPr>
-            <w:r>
-              <w:rPr>
-                <w:rFonts w:ascii="Century Gothic" w:eastAsia="Times New Roman" w:hAnsi="Century Gothic" w:cs="Times New Roman"/>
-                <w:color w:val="000000"/>
-                <w:sz w:val="20"/>
+              </w:rPr>
+            </w:pPr>
+            <w:r>
+              <w:rPr>
+                <w:rFonts w:ascii="Century Gothic" w:eastAsia="Times New Roman" w:hAnsi="Century Gothic" w:cs="Times New Roman"/>
+                <w:color w:val="000000"/>
               </w:rPr>
               <w:t>27</w:t>
             </w:r>
@@ -1473,24 +1344,20 @@
           <w:p>
             <w:pPr>
               <w:spacing w:after="0" w:line="240" w:lineRule="auto"/>
-              <w:ind w:left="720" w:right="360"/>
-              <w:rPr>
-                <w:rFonts w:ascii="Century Gothic" w:eastAsia="Times New Roman" w:hAnsi="Century Gothic" w:cs="Times New Roman"/>
-                <w:b/>
-                <w:bCs/>
-                <w:color w:val="000000"/>
-                <w:sz w:val="20"/>
-              </w:rPr>
-            </w:pPr>
-            <w:r>
-              <w:rPr>
-                <w:rFonts w:ascii="Century Gothic" w:eastAsia="Times New Roman" w:hAnsi="Century Gothic" w:cs="Times New Roman"/>
-                <w:b/>
-                <w:bCs/>
-                <w:color w:val="000000"/>
-                <w:sz w:val="20"/>
-              </w:rPr>
-              <w:lastRenderedPageBreak/>
+              <w:rPr>
+                <w:rFonts w:ascii="Century Gothic" w:eastAsia="Times New Roman" w:hAnsi="Century Gothic" w:cs="Times New Roman"/>
+                <w:b/>
+                <w:bCs/>
+                <w:color w:val="000000"/>
+              </w:rPr>
+            </w:pPr>
+            <w:r>
+              <w:rPr>
+                <w:rFonts w:ascii="Century Gothic" w:eastAsia="Times New Roman" w:hAnsi="Century Gothic" w:cs="Times New Roman"/>
+                <w:b/>
+                <w:bCs/>
+                <w:color w:val="000000"/>
+              </w:rPr>
               <w:t>Improper 3D</w:t>
             </w:r>
           </w:p>
@@ -1512,29 +1379,25 @@
           <w:p>
             <w:pPr>
               <w:spacing w:after="0" w:line="240" w:lineRule="auto"/>
-              <w:ind w:left="720" w:right="360"/>
               <w:jc w:val="center"/>
               <w:rPr>
                 <w:rFonts w:ascii="Century Gothic" w:eastAsia="Times New Roman" w:hAnsi="Century Gothic" w:cs="Times New Roman"/>
                 <w:color w:val="000000"/>
-                <w:sz w:val="20"/>
-              </w:rPr>
-            </w:pPr>
-            <w:r>
-              <w:rPr>
-                <w:rFonts w:ascii="Century Gothic" w:eastAsia="Times New Roman" w:hAnsi="Century Gothic" w:cs="Times New Roman"/>
-                <w:color w:val="000000"/>
-                <w:sz w:val="20"/>
+              </w:rPr>
+            </w:pPr>
+            <w:r>
+              <w:rPr>
+                <w:rFonts w:ascii="Century Gothic" w:eastAsia="Times New Roman" w:hAnsi="Century Gothic" w:cs="Times New Roman"/>
+                <w:color w:val="000000"/>
+              </w:rPr>
+              <w:t>500,000</w:t>
+            </w:r>
+            <w:r>
+              <w:rPr>
+                <w:rFonts w:ascii="Century Gothic" w:eastAsia="Times New Roman" w:hAnsi="Century Gothic" w:cs="Times New Roman"/>
+                <w:color w:val="000000"/>
               </w:rPr>
               <w:t> </w:t>
-            </w:r>
-            <w:r>
-              <w:rPr>
-                <w:rFonts w:ascii="Century Gothic" w:eastAsia="Times New Roman" w:hAnsi="Century Gothic" w:cs="Times New Roman"/>
-                <w:color w:val="000000"/>
-                <w:sz w:val="20"/>
-              </w:rPr>
-              <w:t>500,000</w:t>
             </w:r>
           </w:p>
         </w:tc>
@@ -1555,29 +1418,18 @@
           <w:p>
             <w:pPr>
               <w:spacing w:after="0" w:line="240" w:lineRule="auto"/>
-              <w:ind w:left="720" w:right="360"/>
               <w:jc w:val="center"/>
               <w:rPr>
                 <w:rFonts w:ascii="Century Gothic" w:eastAsia="Times New Roman" w:hAnsi="Century Gothic" w:cs="Times New Roman"/>
                 <w:color w:val="000000"/>
-                <w:sz w:val="20"/>
-              </w:rPr>
-            </w:pPr>
-            <w:r>
-              <w:rPr>
-                <w:rFonts w:ascii="Century Gothic" w:eastAsia="Times New Roman" w:hAnsi="Century Gothic" w:cs="Times New Roman"/>
-                <w:color w:val="000000"/>
-                <w:sz w:val="20"/>
+              </w:rPr>
+            </w:pPr>
+            <w:r>
+              <w:rPr>
+                <w:rFonts w:ascii="Century Gothic" w:eastAsia="Times New Roman" w:hAnsi="Century Gothic" w:cs="Times New Roman"/>
+                <w:color w:val="000000"/>
               </w:rPr>
               <w:t>138</w:t>
-            </w:r>
-            <w:r>
-              <w:rPr>
-                <w:rFonts w:ascii="Century Gothic" w:eastAsia="Times New Roman" w:hAnsi="Century Gothic" w:cs="Times New Roman"/>
-                <w:color w:val="000000"/>
-                <w:sz w:val="20"/>
-              </w:rPr>
-              <w:t> </w:t>
             </w:r>
           </w:p>
         </w:tc>
@@ -1605,19 +1457,16 @@
           <w:p>
             <w:pPr>
               <w:spacing w:after="0" w:line="240" w:lineRule="auto"/>
-              <w:ind w:left="720" w:right="360"/>
               <w:jc w:val="center"/>
               <w:rPr>
                 <w:rFonts w:ascii="Century Gothic" w:eastAsia="Times New Roman" w:hAnsi="Century Gothic" w:cs="Times New Roman"/>
                 <w:color w:val="000000"/>
-                <w:sz w:val="20"/>
-              </w:rPr>
-            </w:pPr>
-            <w:r>
-              <w:rPr>
-                <w:rFonts w:ascii="Century Gothic" w:eastAsia="Times New Roman" w:hAnsi="Century Gothic" w:cs="Times New Roman"/>
-                <w:color w:val="000000"/>
-                <w:sz w:val="20"/>
+              </w:rPr>
+            </w:pPr>
+            <w:r>
+              <w:rPr>
+                <w:rFonts w:ascii="Century Gothic" w:eastAsia="Times New Roman" w:hAnsi="Century Gothic" w:cs="Times New Roman"/>
+                <w:color w:val="000000"/>
               </w:rPr>
               <w:t> </w:t>
             </w:r>
@@ -1647,14 +1496,13 @@
           <w:p>
             <w:pPr>
               <w:spacing w:after="0" w:line="240" w:lineRule="auto"/>
-              <w:ind w:left="720" w:right="360"/>
               <w:jc w:val="center"/>
               <w:rPr>
                 <w:rFonts w:ascii="Century Gothic" w:eastAsia="Times New Roman" w:hAnsi="Century Gothic" w:cs="Times New Roman"/>
                 <w:b/>
                 <w:bCs/>
                 <w:color w:val="000000"/>
-                <w:sz w:val="24"/>
+                <w:sz w:val="28"/>
                 <w:szCs w:val="28"/>
               </w:rPr>
             </w:pPr>
@@ -1664,7 +1512,7 @@
                 <w:b/>
                 <w:bCs/>
                 <w:color w:val="000000"/>
-                <w:sz w:val="24"/>
+                <w:sz w:val="28"/>
                 <w:szCs w:val="28"/>
               </w:rPr>
               <w:t>Push-Sum</w:t>
@@ -1694,23 +1542,20 @@
           <w:p>
             <w:pPr>
               <w:spacing w:after="0" w:line="240" w:lineRule="auto"/>
-              <w:ind w:left="720" w:right="360"/>
               <w:jc w:val="center"/>
               <w:rPr>
                 <w:rFonts w:ascii="Century Gothic" w:eastAsia="Times New Roman" w:hAnsi="Century Gothic" w:cs="Times New Roman"/>
                 <w:b/>
                 <w:bCs/>
                 <w:color w:val="000000"/>
-                <w:sz w:val="20"/>
-              </w:rPr>
-            </w:pPr>
-            <w:r>
-              <w:rPr>
-                <w:rFonts w:ascii="Century Gothic" w:eastAsia="Times New Roman" w:hAnsi="Century Gothic" w:cs="Times New Roman"/>
-                <w:b/>
-                <w:bCs/>
-                <w:color w:val="000000"/>
-                <w:sz w:val="20"/>
+              </w:rPr>
+            </w:pPr>
+            <w:r>
+              <w:rPr>
+                <w:rFonts w:ascii="Century Gothic" w:eastAsia="Times New Roman" w:hAnsi="Century Gothic" w:cs="Times New Roman"/>
+                <w:b/>
+                <w:bCs/>
+                <w:color w:val="000000"/>
               </w:rPr>
               <w:t>Topology</w:t>
             </w:r>
@@ -1733,45 +1578,22 @@
           <w:p>
             <w:pPr>
               <w:spacing w:after="0" w:line="240" w:lineRule="auto"/>
-              <w:ind w:left="720" w:right="360"/>
               <w:jc w:val="center"/>
               <w:rPr>
                 <w:rFonts w:ascii="Century Gothic" w:eastAsia="Times New Roman" w:hAnsi="Century Gothic" w:cs="Times New Roman"/>
                 <w:b/>
                 <w:bCs/>
                 <w:color w:val="000000"/>
-                <w:sz w:val="20"/>
-              </w:rPr>
-            </w:pPr>
-            <w:r>
-              <w:rPr>
-                <w:rFonts w:ascii="Century Gothic" w:eastAsia="Times New Roman" w:hAnsi="Century Gothic" w:cs="Times New Roman"/>
-                <w:b/>
-                <w:bCs/>
-                <w:color w:val="000000"/>
-                <w:sz w:val="20"/>
-              </w:rPr>
-              <w:t xml:space="preserve"> Num</w:t>
-            </w:r>
-            <w:r>
-              <w:rPr>
-                <w:rFonts w:ascii="Century Gothic" w:eastAsia="Times New Roman" w:hAnsi="Century Gothic" w:cs="Times New Roman"/>
-                <w:b/>
-                <w:bCs/>
-                <w:color w:val="000000"/>
-                <w:sz w:val="20"/>
-              </w:rPr>
-              <w:t>ber</w:t>
-            </w:r>
-            <w:r>
-              <w:rPr>
-                <w:rFonts w:ascii="Century Gothic" w:eastAsia="Times New Roman" w:hAnsi="Century Gothic" w:cs="Times New Roman"/>
-                <w:b/>
-                <w:bCs/>
-                <w:color w:val="000000"/>
-                <w:sz w:val="20"/>
-              </w:rPr>
-              <w:t xml:space="preserve"> of Nodes </w:t>
+              </w:rPr>
+            </w:pPr>
+            <w:r>
+              <w:rPr>
+                <w:rFonts w:ascii="Century Gothic" w:eastAsia="Times New Roman" w:hAnsi="Century Gothic" w:cs="Times New Roman"/>
+                <w:b/>
+                <w:bCs/>
+                <w:color w:val="000000"/>
+              </w:rPr>
+              <w:t xml:space="preserve"> Num of Nodes </w:t>
             </w:r>
           </w:p>
         </w:tc>
@@ -1792,23 +1614,20 @@
           <w:p>
             <w:pPr>
               <w:spacing w:after="0" w:line="240" w:lineRule="auto"/>
-              <w:ind w:left="720" w:right="360"/>
               <w:jc w:val="center"/>
               <w:rPr>
                 <w:rFonts w:ascii="Century Gothic" w:eastAsia="Times New Roman" w:hAnsi="Century Gothic" w:cs="Times New Roman"/>
                 <w:b/>
                 <w:bCs/>
                 <w:color w:val="000000"/>
-                <w:sz w:val="20"/>
-              </w:rPr>
-            </w:pPr>
-            <w:r>
-              <w:rPr>
-                <w:rFonts w:ascii="Century Gothic" w:eastAsia="Times New Roman" w:hAnsi="Century Gothic" w:cs="Times New Roman"/>
-                <w:b/>
-                <w:bCs/>
-                <w:color w:val="000000"/>
-                <w:sz w:val="20"/>
+              </w:rPr>
+            </w:pPr>
+            <w:r>
+              <w:rPr>
+                <w:rFonts w:ascii="Century Gothic" w:eastAsia="Times New Roman" w:hAnsi="Century Gothic" w:cs="Times New Roman"/>
+                <w:b/>
+                <w:bCs/>
+                <w:color w:val="000000"/>
               </w:rPr>
               <w:t>Time (in secs)</w:t>
             </w:r>
@@ -1837,22 +1656,19 @@
           <w:p>
             <w:pPr>
               <w:spacing w:after="0" w:line="240" w:lineRule="auto"/>
-              <w:ind w:left="720" w:right="360"/>
-              <w:rPr>
-                <w:rFonts w:ascii="Century Gothic" w:eastAsia="Times New Roman" w:hAnsi="Century Gothic" w:cs="Times New Roman"/>
-                <w:b/>
-                <w:bCs/>
-                <w:color w:val="000000"/>
-                <w:sz w:val="20"/>
-              </w:rPr>
-            </w:pPr>
-            <w:r>
-              <w:rPr>
-                <w:rFonts w:ascii="Century Gothic" w:eastAsia="Times New Roman" w:hAnsi="Century Gothic" w:cs="Times New Roman"/>
-                <w:b/>
-                <w:bCs/>
-                <w:color w:val="000000"/>
-                <w:sz w:val="20"/>
+              <w:rPr>
+                <w:rFonts w:ascii="Century Gothic" w:eastAsia="Times New Roman" w:hAnsi="Century Gothic" w:cs="Times New Roman"/>
+                <w:b/>
+                <w:bCs/>
+                <w:color w:val="000000"/>
+              </w:rPr>
+            </w:pPr>
+            <w:r>
+              <w:rPr>
+                <w:rFonts w:ascii="Century Gothic" w:eastAsia="Times New Roman" w:hAnsi="Century Gothic" w:cs="Times New Roman"/>
+                <w:b/>
+                <w:bCs/>
+                <w:color w:val="000000"/>
               </w:rPr>
               <w:t>Line</w:t>
             </w:r>
@@ -1875,19 +1691,16 @@
           <w:p>
             <w:pPr>
               <w:spacing w:after="0" w:line="240" w:lineRule="auto"/>
-              <w:ind w:left="720" w:right="360"/>
               <w:jc w:val="center"/>
               <w:rPr>
                 <w:rFonts w:ascii="Century Gothic" w:eastAsia="Times New Roman" w:hAnsi="Century Gothic" w:cs="Times New Roman"/>
                 <w:color w:val="000000"/>
-                <w:sz w:val="20"/>
-              </w:rPr>
-            </w:pPr>
-            <w:r>
-              <w:rPr>
-                <w:rFonts w:ascii="Century Gothic" w:eastAsia="Times New Roman" w:hAnsi="Century Gothic" w:cs="Times New Roman"/>
-                <w:color w:val="000000"/>
-                <w:sz w:val="20"/>
+              </w:rPr>
+            </w:pPr>
+            <w:r>
+              <w:rPr>
+                <w:rFonts w:ascii="Century Gothic" w:eastAsia="Times New Roman" w:hAnsi="Century Gothic" w:cs="Times New Roman"/>
+                <w:color w:val="000000"/>
               </w:rPr>
               <w:t>10,000</w:t>
             </w:r>
@@ -1910,19 +1723,16 @@
           <w:p>
             <w:pPr>
               <w:spacing w:after="0" w:line="240" w:lineRule="auto"/>
-              <w:ind w:left="720" w:right="360"/>
               <w:jc w:val="center"/>
               <w:rPr>
                 <w:rFonts w:ascii="Century Gothic" w:eastAsia="Times New Roman" w:hAnsi="Century Gothic" w:cs="Times New Roman"/>
                 <w:color w:val="000000"/>
-                <w:sz w:val="20"/>
-              </w:rPr>
-            </w:pPr>
-            <w:r>
-              <w:rPr>
-                <w:rFonts w:ascii="Century Gothic" w:eastAsia="Times New Roman" w:hAnsi="Century Gothic" w:cs="Times New Roman"/>
-                <w:color w:val="000000"/>
-                <w:sz w:val="20"/>
+              </w:rPr>
+            </w:pPr>
+            <w:r>
+              <w:rPr>
+                <w:rFonts w:ascii="Century Gothic" w:eastAsia="Times New Roman" w:hAnsi="Century Gothic" w:cs="Times New Roman"/>
+                <w:color w:val="000000"/>
               </w:rPr>
               <w:t>142</w:t>
             </w:r>
@@ -1951,22 +1761,19 @@
           <w:p>
             <w:pPr>
               <w:spacing w:after="0" w:line="240" w:lineRule="auto"/>
-              <w:ind w:left="720" w:right="360"/>
-              <w:rPr>
-                <w:rFonts w:ascii="Century Gothic" w:eastAsia="Times New Roman" w:hAnsi="Century Gothic" w:cs="Times New Roman"/>
-                <w:b/>
-                <w:bCs/>
-                <w:color w:val="000000"/>
-                <w:sz w:val="20"/>
-              </w:rPr>
-            </w:pPr>
-            <w:r>
-              <w:rPr>
-                <w:rFonts w:ascii="Century Gothic" w:eastAsia="Times New Roman" w:hAnsi="Century Gothic" w:cs="Times New Roman"/>
-                <w:b/>
-                <w:bCs/>
-                <w:color w:val="000000"/>
-                <w:sz w:val="20"/>
+              <w:rPr>
+                <w:rFonts w:ascii="Century Gothic" w:eastAsia="Times New Roman" w:hAnsi="Century Gothic" w:cs="Times New Roman"/>
+                <w:b/>
+                <w:bCs/>
+                <w:color w:val="000000"/>
+              </w:rPr>
+            </w:pPr>
+            <w:r>
+              <w:rPr>
+                <w:rFonts w:ascii="Century Gothic" w:eastAsia="Times New Roman" w:hAnsi="Century Gothic" w:cs="Times New Roman"/>
+                <w:b/>
+                <w:bCs/>
+                <w:color w:val="000000"/>
               </w:rPr>
               <w:t>Full</w:t>
             </w:r>
@@ -1989,19 +1796,16 @@
           <w:p>
             <w:pPr>
               <w:spacing w:after="0" w:line="240" w:lineRule="auto"/>
-              <w:ind w:left="720" w:right="360"/>
               <w:jc w:val="center"/>
               <w:rPr>
                 <w:rFonts w:ascii="Century Gothic" w:eastAsia="Times New Roman" w:hAnsi="Century Gothic" w:cs="Times New Roman"/>
                 <w:color w:val="000000"/>
-                <w:sz w:val="20"/>
-              </w:rPr>
-            </w:pPr>
-            <w:r>
-              <w:rPr>
-                <w:rFonts w:ascii="Century Gothic" w:eastAsia="Times New Roman" w:hAnsi="Century Gothic" w:cs="Times New Roman"/>
-                <w:color w:val="000000"/>
-                <w:sz w:val="20"/>
+              </w:rPr>
+            </w:pPr>
+            <w:r>
+              <w:rPr>
+                <w:rFonts w:ascii="Century Gothic" w:eastAsia="Times New Roman" w:hAnsi="Century Gothic" w:cs="Times New Roman"/>
+                <w:color w:val="000000"/>
               </w:rPr>
               <w:t>7,000</w:t>
             </w:r>
@@ -2024,19 +1828,16 @@
           <w:p>
             <w:pPr>
               <w:spacing w:after="0" w:line="240" w:lineRule="auto"/>
-              <w:ind w:left="720" w:right="360"/>
               <w:jc w:val="center"/>
               <w:rPr>
                 <w:rFonts w:ascii="Century Gothic" w:eastAsia="Times New Roman" w:hAnsi="Century Gothic" w:cs="Times New Roman"/>
                 <w:color w:val="000000"/>
-                <w:sz w:val="20"/>
-              </w:rPr>
-            </w:pPr>
-            <w:r>
-              <w:rPr>
-                <w:rFonts w:ascii="Century Gothic" w:eastAsia="Times New Roman" w:hAnsi="Century Gothic" w:cs="Times New Roman"/>
-                <w:color w:val="000000"/>
-                <w:sz w:val="20"/>
+              </w:rPr>
+            </w:pPr>
+            <w:r>
+              <w:rPr>
+                <w:rFonts w:ascii="Century Gothic" w:eastAsia="Times New Roman" w:hAnsi="Century Gothic" w:cs="Times New Roman"/>
+                <w:color w:val="000000"/>
               </w:rPr>
               <w:t>10</w:t>
             </w:r>
@@ -2065,22 +1866,19 @@
           <w:p>
             <w:pPr>
               <w:spacing w:after="0" w:line="240" w:lineRule="auto"/>
-              <w:ind w:left="720" w:right="360"/>
-              <w:rPr>
-                <w:rFonts w:ascii="Century Gothic" w:eastAsia="Times New Roman" w:hAnsi="Century Gothic" w:cs="Times New Roman"/>
-                <w:b/>
-                <w:bCs/>
-                <w:color w:val="000000"/>
-                <w:sz w:val="20"/>
-              </w:rPr>
-            </w:pPr>
-            <w:r>
-              <w:rPr>
-                <w:rFonts w:ascii="Century Gothic" w:eastAsia="Times New Roman" w:hAnsi="Century Gothic" w:cs="Times New Roman"/>
-                <w:b/>
-                <w:bCs/>
-                <w:color w:val="000000"/>
-                <w:sz w:val="20"/>
+              <w:rPr>
+                <w:rFonts w:ascii="Century Gothic" w:eastAsia="Times New Roman" w:hAnsi="Century Gothic" w:cs="Times New Roman"/>
+                <w:b/>
+                <w:bCs/>
+                <w:color w:val="000000"/>
+              </w:rPr>
+            </w:pPr>
+            <w:r>
+              <w:rPr>
+                <w:rFonts w:ascii="Century Gothic" w:eastAsia="Times New Roman" w:hAnsi="Century Gothic" w:cs="Times New Roman"/>
+                <w:b/>
+                <w:bCs/>
+                <w:color w:val="000000"/>
               </w:rPr>
               <w:t>3D</w:t>
             </w:r>
@@ -2103,19 +1901,16 @@
           <w:p>
             <w:pPr>
               <w:spacing w:after="0" w:line="240" w:lineRule="auto"/>
-              <w:ind w:left="720" w:right="360"/>
               <w:jc w:val="center"/>
               <w:rPr>
                 <w:rFonts w:ascii="Century Gothic" w:eastAsia="Times New Roman" w:hAnsi="Century Gothic" w:cs="Times New Roman"/>
                 <w:color w:val="000000"/>
-                <w:sz w:val="20"/>
-              </w:rPr>
-            </w:pPr>
-            <w:r>
-              <w:rPr>
-                <w:rFonts w:ascii="Century Gothic" w:eastAsia="Times New Roman" w:hAnsi="Century Gothic" w:cs="Times New Roman"/>
-                <w:color w:val="000000"/>
-                <w:sz w:val="20"/>
+              </w:rPr>
+            </w:pPr>
+            <w:r>
+              <w:rPr>
+                <w:rFonts w:ascii="Century Gothic" w:eastAsia="Times New Roman" w:hAnsi="Century Gothic" w:cs="Times New Roman"/>
+                <w:color w:val="000000"/>
               </w:rPr>
               <w:t>5,000</w:t>
             </w:r>
@@ -2138,19 +1933,16 @@
           <w:p>
             <w:pPr>
               <w:spacing w:after="0" w:line="240" w:lineRule="auto"/>
-              <w:ind w:left="720" w:right="360"/>
               <w:jc w:val="center"/>
               <w:rPr>
                 <w:rFonts w:ascii="Century Gothic" w:eastAsia="Times New Roman" w:hAnsi="Century Gothic" w:cs="Times New Roman"/>
                 <w:color w:val="000000"/>
-                <w:sz w:val="20"/>
-              </w:rPr>
-            </w:pPr>
-            <w:r>
-              <w:rPr>
-                <w:rFonts w:ascii="Century Gothic" w:eastAsia="Times New Roman" w:hAnsi="Century Gothic" w:cs="Times New Roman"/>
-                <w:color w:val="000000"/>
-                <w:sz w:val="20"/>
+              </w:rPr>
+            </w:pPr>
+            <w:r>
+              <w:rPr>
+                <w:rFonts w:ascii="Century Gothic" w:eastAsia="Times New Roman" w:hAnsi="Century Gothic" w:cs="Times New Roman"/>
+                <w:color w:val="000000"/>
               </w:rPr>
               <w:t>26</w:t>
             </w:r>
@@ -2179,22 +1971,19 @@
           <w:p>
             <w:pPr>
               <w:spacing w:after="0" w:line="240" w:lineRule="auto"/>
-              <w:ind w:left="720" w:right="360"/>
-              <w:rPr>
-                <w:rFonts w:ascii="Century Gothic" w:eastAsia="Times New Roman" w:hAnsi="Century Gothic" w:cs="Times New Roman"/>
-                <w:b/>
-                <w:bCs/>
-                <w:color w:val="000000"/>
-                <w:sz w:val="20"/>
-              </w:rPr>
-            </w:pPr>
-            <w:r>
-              <w:rPr>
-                <w:rFonts w:ascii="Century Gothic" w:eastAsia="Times New Roman" w:hAnsi="Century Gothic" w:cs="Times New Roman"/>
-                <w:b/>
-                <w:bCs/>
-                <w:color w:val="000000"/>
-                <w:sz w:val="20"/>
+              <w:rPr>
+                <w:rFonts w:ascii="Century Gothic" w:eastAsia="Times New Roman" w:hAnsi="Century Gothic" w:cs="Times New Roman"/>
+                <w:b/>
+                <w:bCs/>
+                <w:color w:val="000000"/>
+              </w:rPr>
+            </w:pPr>
+            <w:r>
+              <w:rPr>
+                <w:rFonts w:ascii="Century Gothic" w:eastAsia="Times New Roman" w:hAnsi="Century Gothic" w:cs="Times New Roman"/>
+                <w:b/>
+                <w:bCs/>
+                <w:color w:val="000000"/>
               </w:rPr>
               <w:t>Improper 3D</w:t>
             </w:r>
@@ -2217,19 +2006,16 @@
           <w:p>
             <w:pPr>
               <w:spacing w:after="0" w:line="240" w:lineRule="auto"/>
-              <w:ind w:left="720" w:right="360"/>
               <w:jc w:val="center"/>
               <w:rPr>
                 <w:rFonts w:ascii="Century Gothic" w:eastAsia="Times New Roman" w:hAnsi="Century Gothic" w:cs="Times New Roman"/>
                 <w:color w:val="000000"/>
-                <w:sz w:val="20"/>
-              </w:rPr>
-            </w:pPr>
-            <w:r>
-              <w:rPr>
-                <w:rFonts w:ascii="Century Gothic" w:eastAsia="Times New Roman" w:hAnsi="Century Gothic" w:cs="Times New Roman"/>
-                <w:color w:val="000000"/>
-                <w:sz w:val="20"/>
+              </w:rPr>
+            </w:pPr>
+            <w:r>
+              <w:rPr>
+                <w:rFonts w:ascii="Century Gothic" w:eastAsia="Times New Roman" w:hAnsi="Century Gothic" w:cs="Times New Roman"/>
+                <w:color w:val="000000"/>
               </w:rPr>
               <w:t>100,000</w:t>
             </w:r>
@@ -2252,19 +2038,16 @@
           <w:p>
             <w:pPr>
               <w:spacing w:after="0" w:line="240" w:lineRule="auto"/>
-              <w:ind w:left="720" w:right="360"/>
               <w:jc w:val="center"/>
               <w:rPr>
                 <w:rFonts w:ascii="Century Gothic" w:eastAsia="Times New Roman" w:hAnsi="Century Gothic" w:cs="Times New Roman"/>
                 <w:color w:val="000000"/>
-                <w:sz w:val="20"/>
-              </w:rPr>
-            </w:pPr>
-            <w:r>
-              <w:rPr>
-                <w:rFonts w:ascii="Century Gothic" w:eastAsia="Times New Roman" w:hAnsi="Century Gothic" w:cs="Times New Roman"/>
-                <w:color w:val="000000"/>
-                <w:sz w:val="20"/>
+              </w:rPr>
+            </w:pPr>
+            <w:r>
+              <w:rPr>
+                <w:rFonts w:ascii="Century Gothic" w:eastAsia="Times New Roman" w:hAnsi="Century Gothic" w:cs="Times New Roman"/>
+                <w:color w:val="000000"/>
               </w:rPr>
               <w:t>69</w:t>
             </w:r>
@@ -2294,19 +2077,16 @@
           <w:p>
             <w:pPr>
               <w:spacing w:after="0" w:line="240" w:lineRule="auto"/>
-              <w:ind w:left="720" w:right="360"/>
               <w:jc w:val="center"/>
               <w:rPr>
                 <w:rFonts w:ascii="Century Gothic" w:eastAsia="Times New Roman" w:hAnsi="Century Gothic" w:cs="Times New Roman"/>
                 <w:color w:val="000000"/>
-                <w:sz w:val="20"/>
-              </w:rPr>
-            </w:pPr>
-            <w:r>
-              <w:rPr>
-                <w:rFonts w:ascii="Century Gothic" w:eastAsia="Times New Roman" w:hAnsi="Century Gothic" w:cs="Times New Roman"/>
-                <w:color w:val="000000"/>
-                <w:sz w:val="20"/>
+              </w:rPr>
+            </w:pPr>
+            <w:r>
+              <w:rPr>
+                <w:rFonts w:ascii="Century Gothic" w:eastAsia="Times New Roman" w:hAnsi="Century Gothic" w:cs="Times New Roman"/>
+                <w:color w:val="000000"/>
               </w:rPr>
               <w:t> </w:t>
             </w:r>
@@ -2316,29 +2096,24 @@
     </w:tbl>
     <w:p>
       <w:pPr>
-        <w:ind w:left="720" w:right="360"/>
         <w:rPr>
           <w:rFonts w:ascii="Century Gothic" w:hAnsi="Century Gothic"/>
           <w:i/>
           <w:color w:val="FF0000"/>
-          <w:sz w:val="20"/>
         </w:rPr>
       </w:pPr>
     </w:p>
     <w:p>
       <w:pPr>
-        <w:ind w:left="720" w:right="360"/>
         <w:rPr>
           <w:rFonts w:ascii="Century Gothic" w:hAnsi="Century Gothic"/>
           <w:i/>
-          <w:color w:val="FF0000"/>
-          <w:sz w:val="20"/>
         </w:rPr>
       </w:pPr>
     </w:p>
     <w:sectPr>
       <w:pgSz w:w="12240" w:h="15840"/>
-      <w:pgMar w:top="1080" w:right="540" w:bottom="1440" w:left="540" w:header="720" w:footer="720" w:gutter="0"/>
+      <w:pgMar w:top="360" w:right="540" w:bottom="1440" w:left="540" w:header="720" w:footer="720" w:gutter="0"/>
       <w:cols w:space="720"/>
       <w:docGrid w:linePitch="360"/>
     </w:sectPr>

</xml_diff>